<commit_message>
update the all new folder and code with project stracture
</commit_message>
<xml_diff>
--- a/Log-Sheets/Supervisor Meeting Log Sheet/Log Book.docx
+++ b/Log-Sheets/Supervisor Meeting Log Sheet/Log Book.docx
@@ -2622,7 +2622,27 @@
           <w:sz w:val="22"/>
           <w:szCs w:val="22"/>
         </w:rPr>
-        <w:t>Draff proposal submission where write the complete process like introduction, methodology selection, Requirements, WBS, Gantt Chart etc.</w:t>
+        <w:t xml:space="preserve">Draff proposal submission where </w:t>
+      </w:r>
+      <w:proofErr w:type="gramStart"/>
+      <w:r>
+        <w:rPr>
+          <w:rFonts w:ascii="Arial" w:eastAsia="Arial" w:hAnsi="Arial" w:cs="Arial"/>
+          <w:bCs/>
+          <w:sz w:val="22"/>
+          <w:szCs w:val="22"/>
+        </w:rPr>
+        <w:t>write</w:t>
+      </w:r>
+      <w:proofErr w:type="gramEnd"/>
+      <w:r>
+        <w:rPr>
+          <w:rFonts w:ascii="Arial" w:eastAsia="Arial" w:hAnsi="Arial" w:cs="Arial"/>
+          <w:bCs/>
+          <w:sz w:val="22"/>
+          <w:szCs w:val="22"/>
+        </w:rPr>
+        <w:t xml:space="preserve"> the complete process like introduction, methodology selection, Requirements, WBS, Gantt Chart etc.</w:t>
       </w:r>
     </w:p>
     <w:p>
@@ -8235,6 +8255,7 @@
           <w:szCs w:val="22"/>
         </w:rPr>
       </w:pPr>
+      <w:proofErr w:type="gramStart"/>
       <w:r>
         <w:rPr>
           <w:rFonts w:ascii="Arial" w:eastAsia="Arial" w:hAnsi="Arial" w:cs="Arial"/>
@@ -8251,7 +8272,17 @@
           <w:sz w:val="22"/>
           <w:szCs w:val="22"/>
         </w:rPr>
-        <w:t xml:space="preserve">. </w:t>
+        <w:t>.</w:t>
+      </w:r>
+      <w:proofErr w:type="gramEnd"/>
+      <w:r>
+        <w:rPr>
+          <w:rFonts w:ascii="Arial" w:eastAsia="Arial" w:hAnsi="Arial" w:cs="Arial"/>
+          <w:bCs/>
+          <w:sz w:val="22"/>
+          <w:szCs w:val="22"/>
+        </w:rPr>
+        <w:t xml:space="preserve"> </w:t>
       </w:r>
       <w:r>
         <w:rPr>
@@ -9238,14 +9269,7 @@
           <w:rFonts w:ascii="Arial" w:eastAsia="Arial" w:hAnsi="Arial" w:cs="Arial"/>
           <w:bCs/>
         </w:rPr>
-        <w:t>1</w:t>
-      </w:r>
-      <w:r>
-        <w:rPr>
-          <w:rFonts w:ascii="Arial" w:eastAsia="Arial" w:hAnsi="Arial" w:cs="Arial"/>
-          <w:bCs/>
-        </w:rPr>
-        <w:t>1</w:t>
+        <w:t>11</w:t>
       </w:r>
       <w:r>
         <w:rPr>
@@ -9468,6 +9492,7 @@
         <w:spacing w:line="360" w:lineRule="auto"/>
         <w:rPr>
           <w:rFonts w:ascii="Arial" w:eastAsia="Arial" w:hAnsi="Arial" w:cs="Arial"/>
+          <w:bCs/>
           <w:sz w:val="22"/>
           <w:szCs w:val="22"/>
         </w:rPr>
@@ -9488,7 +9513,34 @@
           <w:sz w:val="22"/>
           <w:szCs w:val="22"/>
         </w:rPr>
-        <w:t xml:space="preserve"> </w:t>
+        <w:t xml:space="preserve"> We are discussing the final interim report where a different confusing topic.</w:t>
+      </w:r>
+    </w:p>
+    <w:p>
+      <w:pPr>
+        <w:pBdr>
+          <w:top w:val="single" w:sz="4" w:space="1" w:color="000000"/>
+          <w:left w:val="single" w:sz="4" w:space="4" w:color="000000"/>
+          <w:bottom w:val="single" w:sz="4" w:space="31" w:color="000000"/>
+          <w:right w:val="single" w:sz="4" w:space="4" w:color="000000"/>
+        </w:pBdr>
+        <w:tabs>
+          <w:tab w:val="left" w:pos="6887"/>
+        </w:tabs>
+        <w:spacing w:line="360" w:lineRule="auto"/>
+        <w:rPr>
+          <w:rFonts w:ascii="Arial" w:eastAsia="Arial" w:hAnsi="Arial" w:cs="Arial"/>
+          <w:sz w:val="22"/>
+          <w:szCs w:val="22"/>
+        </w:rPr>
+      </w:pPr>
+      <w:r>
+        <w:rPr>
+          <w:rFonts w:ascii="Arial" w:eastAsia="Arial" w:hAnsi="Arial" w:cs="Arial"/>
+          <w:sz w:val="22"/>
+          <w:szCs w:val="22"/>
+        </w:rPr>
+        <w:t>B. Discuss the documentation style like where the heading, paragraphs, style, spacing and more.</w:t>
       </w:r>
     </w:p>
     <w:p>
@@ -9550,7 +9602,7 @@
           <w:sz w:val="22"/>
           <w:szCs w:val="22"/>
         </w:rPr>
-        <w:t xml:space="preserve">A. </w:t>
+        <w:t>A. Interim report proper writing structure where which topics have what is writing for the report.</w:t>
       </w:r>
     </w:p>
     <w:p>
@@ -9598,7 +9650,7 @@
           <w:sz w:val="22"/>
           <w:szCs w:val="22"/>
         </w:rPr>
-        <w:tab/>
+        <w:t xml:space="preserve"> MS Word has a heading style auto-set and gives the heading of the title in bold.</w:t>
       </w:r>
     </w:p>
     <w:p>
@@ -9628,6 +9680,844 @@
           <w:sz w:val="22"/>
           <w:szCs w:val="22"/>
         </w:rPr>
+        <w:t>C. Learn about the documentation style like paragraphs, spacing text size etc.</w:t>
+      </w:r>
+    </w:p>
+    <w:p>
+      <w:pPr>
+        <w:pBdr>
+          <w:top w:val="single" w:sz="4" w:space="1" w:color="000000"/>
+          <w:left w:val="single" w:sz="4" w:space="4" w:color="000000"/>
+          <w:bottom w:val="single" w:sz="4" w:space="31" w:color="000000"/>
+          <w:right w:val="single" w:sz="4" w:space="4" w:color="000000"/>
+        </w:pBdr>
+        <w:spacing w:line="360" w:lineRule="auto"/>
+        <w:rPr>
+          <w:rFonts w:ascii="Arial" w:eastAsia="Arial" w:hAnsi="Arial" w:cs="Arial"/>
+          <w:bCs/>
+        </w:rPr>
+      </w:pPr>
+    </w:p>
+    <w:p>
+      <w:pPr>
+        <w:pBdr>
+          <w:top w:val="single" w:sz="4" w:space="1" w:color="000000"/>
+          <w:left w:val="single" w:sz="4" w:space="4" w:color="000000"/>
+          <w:bottom w:val="single" w:sz="4" w:space="31" w:color="000000"/>
+          <w:right w:val="single" w:sz="4" w:space="4" w:color="000000"/>
+        </w:pBdr>
+        <w:spacing w:line="360" w:lineRule="auto"/>
+        <w:rPr>
+          <w:rFonts w:ascii="Arial" w:eastAsia="Arial" w:hAnsi="Arial" w:cs="Arial"/>
+          <w:b/>
+        </w:rPr>
+      </w:pPr>
+      <w:r>
+        <w:rPr>
+          <w:rFonts w:ascii="Arial" w:eastAsia="Arial" w:hAnsi="Arial" w:cs="Arial"/>
+          <w:b/>
+        </w:rPr>
+        <w:t xml:space="preserve">Problems: </w:t>
+      </w:r>
+    </w:p>
+    <w:p>
+      <w:pPr>
+        <w:pBdr>
+          <w:top w:val="single" w:sz="4" w:space="1" w:color="000000"/>
+          <w:left w:val="single" w:sz="4" w:space="4" w:color="000000"/>
+          <w:bottom w:val="single" w:sz="4" w:space="31" w:color="000000"/>
+          <w:right w:val="single" w:sz="4" w:space="4" w:color="000000"/>
+        </w:pBdr>
+        <w:spacing w:line="360" w:lineRule="auto"/>
+        <w:rPr>
+          <w:rFonts w:ascii="Arial" w:eastAsia="Arial" w:hAnsi="Arial" w:cs="Arial"/>
+          <w:bCs/>
+          <w:sz w:val="22"/>
+          <w:szCs w:val="22"/>
+        </w:rPr>
+      </w:pPr>
+      <w:r>
+        <w:rPr>
+          <w:rFonts w:ascii="Arial" w:eastAsia="Arial" w:hAnsi="Arial" w:cs="Arial"/>
+          <w:bCs/>
+          <w:sz w:val="22"/>
+          <w:szCs w:val="22"/>
+        </w:rPr>
+        <w:t>A</w:t>
+      </w:r>
+      <w:r>
+        <w:rPr>
+          <w:rFonts w:ascii="Arial" w:eastAsia="Arial" w:hAnsi="Arial" w:cs="Arial"/>
+          <w:bCs/>
+          <w:sz w:val="22"/>
+          <w:szCs w:val="22"/>
+        </w:rPr>
+        <w:t>.</w:t>
+      </w:r>
+      <w:r>
+        <w:rPr>
+          <w:rFonts w:ascii="Arial" w:eastAsia="Arial" w:hAnsi="Arial" w:cs="Arial"/>
+          <w:bCs/>
+          <w:sz w:val="22"/>
+          <w:szCs w:val="22"/>
+        </w:rPr>
+        <w:t xml:space="preserve"> The problem will be a short period to complete the interim reposts in a few days.</w:t>
+      </w:r>
+    </w:p>
+    <w:p>
+      <w:pPr>
+        <w:pBdr>
+          <w:top w:val="single" w:sz="4" w:space="1" w:color="000000"/>
+          <w:left w:val="single" w:sz="4" w:space="4" w:color="000000"/>
+          <w:bottom w:val="single" w:sz="4" w:space="31" w:color="000000"/>
+          <w:right w:val="single" w:sz="4" w:space="4" w:color="000000"/>
+        </w:pBdr>
+        <w:spacing w:line="360" w:lineRule="auto"/>
+        <w:rPr>
+          <w:rFonts w:ascii="Arial" w:eastAsia="Arial" w:hAnsi="Arial" w:cs="Arial"/>
+          <w:bCs/>
+          <w:sz w:val="22"/>
+          <w:szCs w:val="22"/>
+        </w:rPr>
+      </w:pPr>
+      <w:r>
+        <w:rPr>
+          <w:rFonts w:ascii="Arial" w:eastAsia="Arial" w:hAnsi="Arial" w:cs="Arial"/>
+          <w:bCs/>
+          <w:sz w:val="22"/>
+          <w:szCs w:val="22"/>
+        </w:rPr>
+        <w:t>B</w:t>
+      </w:r>
+      <w:r>
+        <w:rPr>
+          <w:rFonts w:ascii="Arial" w:eastAsia="Arial" w:hAnsi="Arial" w:cs="Arial"/>
+          <w:bCs/>
+          <w:sz w:val="22"/>
+          <w:szCs w:val="22"/>
+        </w:rPr>
+        <w:t>.</w:t>
+      </w:r>
+      <w:r>
+        <w:rPr>
+          <w:rFonts w:ascii="Arial" w:eastAsia="Arial" w:hAnsi="Arial" w:cs="Arial"/>
+          <w:bCs/>
+          <w:sz w:val="22"/>
+          <w:szCs w:val="22"/>
+        </w:rPr>
+        <w:t xml:space="preserve"> The major problem is time management where I exam time in coming to nearly impossible to develop both frontend and backend development.</w:t>
+      </w:r>
+    </w:p>
+    <w:p>
+      <w:pPr>
+        <w:pBdr>
+          <w:top w:val="single" w:sz="4" w:space="1" w:color="000000"/>
+          <w:left w:val="single" w:sz="4" w:space="4" w:color="000000"/>
+          <w:bottom w:val="single" w:sz="4" w:space="31" w:color="000000"/>
+          <w:right w:val="single" w:sz="4" w:space="4" w:color="000000"/>
+        </w:pBdr>
+        <w:spacing w:line="360" w:lineRule="auto"/>
+        <w:rPr>
+          <w:rFonts w:ascii="Arial" w:eastAsia="Arial" w:hAnsi="Arial" w:cs="Arial"/>
+          <w:b/>
+        </w:rPr>
+      </w:pPr>
+    </w:p>
+    <w:p>
+      <w:pPr>
+        <w:pBdr>
+          <w:top w:val="single" w:sz="4" w:space="1" w:color="000000"/>
+          <w:left w:val="single" w:sz="4" w:space="4" w:color="000000"/>
+          <w:bottom w:val="single" w:sz="4" w:space="31" w:color="000000"/>
+          <w:right w:val="single" w:sz="4" w:space="4" w:color="000000"/>
+        </w:pBdr>
+        <w:spacing w:line="360" w:lineRule="auto"/>
+        <w:rPr>
+          <w:rFonts w:ascii="Arial" w:eastAsia="Arial" w:hAnsi="Arial" w:cs="Arial"/>
+          <w:b/>
+        </w:rPr>
+      </w:pPr>
+      <w:r>
+        <w:rPr>
+          <w:rFonts w:ascii="Arial" w:eastAsia="Arial" w:hAnsi="Arial" w:cs="Arial"/>
+          <w:b/>
+        </w:rPr>
+        <w:t xml:space="preserve">Tasks for the Next Meeting: </w:t>
+      </w:r>
+    </w:p>
+    <w:p>
+      <w:pPr>
+        <w:pBdr>
+          <w:top w:val="single" w:sz="4" w:space="1" w:color="000000"/>
+          <w:left w:val="single" w:sz="4" w:space="4" w:color="000000"/>
+          <w:bottom w:val="single" w:sz="4" w:space="31" w:color="000000"/>
+          <w:right w:val="single" w:sz="4" w:space="4" w:color="000000"/>
+        </w:pBdr>
+        <w:spacing w:line="360" w:lineRule="auto"/>
+        <w:rPr>
+          <w:rFonts w:ascii="Arial" w:eastAsia="Arial" w:hAnsi="Arial" w:cs="Arial"/>
+          <w:bCs/>
+          <w:sz w:val="22"/>
+          <w:szCs w:val="22"/>
+        </w:rPr>
+      </w:pPr>
+      <w:r>
+        <w:rPr>
+          <w:rFonts w:ascii="Arial" w:eastAsia="Arial" w:hAnsi="Arial" w:cs="Arial"/>
+          <w:bCs/>
+          <w:sz w:val="22"/>
+          <w:szCs w:val="22"/>
+        </w:rPr>
+        <w:t>A</w:t>
+      </w:r>
+      <w:r>
+        <w:rPr>
+          <w:rFonts w:ascii="Arial" w:eastAsia="Arial" w:hAnsi="Arial" w:cs="Arial"/>
+          <w:bCs/>
+          <w:sz w:val="22"/>
+          <w:szCs w:val="22"/>
+        </w:rPr>
+        <w:t xml:space="preserve">. </w:t>
+      </w:r>
+      <w:r>
+        <w:rPr>
+          <w:rFonts w:ascii="Arial" w:eastAsia="Arial" w:hAnsi="Arial" w:cs="Arial"/>
+          <w:bCs/>
+          <w:sz w:val="22"/>
+          <w:szCs w:val="22"/>
+        </w:rPr>
+        <w:t>Completed the interim report and submitted it before the deadline.</w:t>
+      </w:r>
+    </w:p>
+    <w:p>
+      <w:pPr>
+        <w:pBdr>
+          <w:top w:val="single" w:sz="4" w:space="1" w:color="000000"/>
+          <w:left w:val="single" w:sz="4" w:space="4" w:color="000000"/>
+          <w:bottom w:val="single" w:sz="4" w:space="31" w:color="000000"/>
+          <w:right w:val="single" w:sz="4" w:space="4" w:color="000000"/>
+        </w:pBdr>
+        <w:spacing w:line="360" w:lineRule="auto"/>
+        <w:rPr>
+          <w:rFonts w:ascii="Arial" w:eastAsia="Arial" w:hAnsi="Arial" w:cs="Arial"/>
+          <w:bCs/>
+          <w:sz w:val="22"/>
+          <w:szCs w:val="22"/>
+        </w:rPr>
+      </w:pPr>
+      <w:r>
+        <w:rPr>
+          <w:rFonts w:ascii="Arial" w:eastAsia="Arial" w:hAnsi="Arial" w:cs="Arial"/>
+          <w:bCs/>
+          <w:sz w:val="22"/>
+          <w:szCs w:val="22"/>
+        </w:rPr>
+        <w:t xml:space="preserve">B. </w:t>
+      </w:r>
+      <w:r>
+        <w:rPr>
+          <w:rFonts w:ascii="Arial" w:eastAsia="Arial" w:hAnsi="Arial" w:cs="Arial"/>
+          <w:bCs/>
+          <w:sz w:val="22"/>
+          <w:szCs w:val="22"/>
+        </w:rPr>
+        <w:t>The web application has completed the crude operations.</w:t>
+      </w:r>
+    </w:p>
+    <w:p>
+      <w:pPr>
+        <w:pBdr>
+          <w:top w:val="single" w:sz="4" w:space="1" w:color="000000"/>
+          <w:left w:val="single" w:sz="4" w:space="4" w:color="000000"/>
+          <w:bottom w:val="single" w:sz="4" w:space="31" w:color="000000"/>
+          <w:right w:val="single" w:sz="4" w:space="4" w:color="000000"/>
+        </w:pBdr>
+        <w:spacing w:line="360" w:lineRule="auto"/>
+        <w:rPr>
+          <w:rFonts w:ascii="Arial" w:eastAsia="Arial" w:hAnsi="Arial" w:cs="Arial"/>
+          <w:bCs/>
+          <w:sz w:val="22"/>
+          <w:szCs w:val="22"/>
+        </w:rPr>
+      </w:pPr>
+      <w:r>
+        <w:rPr>
+          <w:rFonts w:ascii="Arial" w:eastAsia="Arial" w:hAnsi="Arial" w:cs="Arial"/>
+          <w:bCs/>
+          <w:sz w:val="22"/>
+          <w:szCs w:val="22"/>
+        </w:rPr>
+        <w:t>C</w:t>
+      </w:r>
+      <w:r>
+        <w:rPr>
+          <w:rFonts w:ascii="Arial" w:eastAsia="Arial" w:hAnsi="Arial" w:cs="Arial"/>
+          <w:bCs/>
+          <w:sz w:val="22"/>
+          <w:szCs w:val="22"/>
+        </w:rPr>
+        <w:t>.</w:t>
+      </w:r>
+      <w:r>
+        <w:rPr>
+          <w:rFonts w:ascii="Arial" w:eastAsia="Arial" w:hAnsi="Arial" w:cs="Arial"/>
+          <w:bCs/>
+          <w:sz w:val="22"/>
+          <w:szCs w:val="22"/>
+        </w:rPr>
+        <w:t xml:space="preserve"> Mobile applications have designed and created the complete crude operations.</w:t>
+      </w:r>
+    </w:p>
+    <w:p>
+      <w:pPr>
+        <w:spacing w:line="360" w:lineRule="auto"/>
+        <w:rPr>
+          <w:rFonts w:ascii="Arial" w:eastAsia="Arial" w:hAnsi="Arial" w:cs="Arial"/>
+          <w:b/>
+        </w:rPr>
+      </w:pPr>
+    </w:p>
+    <w:p>
+      <w:pPr>
+        <w:spacing w:line="360" w:lineRule="auto"/>
+        <w:rPr>
+          <w:rFonts w:ascii="Arial" w:eastAsia="Arial" w:hAnsi="Arial" w:cs="Arial"/>
+          <w:b/>
+        </w:rPr>
+      </w:pPr>
+    </w:p>
+    <w:p>
+      <w:pPr>
+        <w:spacing w:line="360" w:lineRule="auto"/>
+        <w:rPr>
+          <w:rFonts w:ascii="Arial" w:eastAsia="Arial" w:hAnsi="Arial" w:cs="Arial"/>
+          <w:b/>
+        </w:rPr>
+      </w:pPr>
+      <w:r>
+        <w:rPr>
+          <w:rFonts w:ascii="Arial" w:eastAsia="Arial" w:hAnsi="Arial" w:cs="Arial"/>
+          <w:b/>
+        </w:rPr>
+        <w:t xml:space="preserve">_____________             _______________________         _______________________   </w:t>
+      </w:r>
+    </w:p>
+    <w:p>
+      <w:pPr>
+        <w:spacing w:line="360" w:lineRule="auto"/>
+        <w:rPr>
+          <w:rFonts w:ascii="Arial" w:eastAsia="Arial" w:hAnsi="Arial" w:cs="Arial"/>
+          <w:b/>
+        </w:rPr>
+      </w:pPr>
+      <w:r>
+        <w:rPr>
+          <w:rFonts w:ascii="Arial" w:eastAsia="Arial" w:hAnsi="Arial" w:cs="Arial"/>
+          <w:b/>
+        </w:rPr>
+        <w:t xml:space="preserve">  Student Sign                 Internal Supervisor Sign             External Supervisor Sign</w:t>
+      </w:r>
+    </w:p>
+    <w:p>
+      <w:pPr>
+        <w:spacing w:line="360" w:lineRule="auto"/>
+        <w:rPr>
+          <w:rFonts w:ascii="Arial" w:eastAsia="Arial" w:hAnsi="Arial" w:cs="Arial"/>
+          <w:b/>
+        </w:rPr>
+      </w:pPr>
+    </w:p>
+    <w:p>
+      <w:pPr>
+        <w:spacing w:line="360" w:lineRule="auto"/>
+        <w:rPr>
+          <w:rFonts w:ascii="Arial" w:eastAsia="Arial" w:hAnsi="Arial" w:cs="Arial"/>
+          <w:b/>
+        </w:rPr>
+      </w:pPr>
+    </w:p>
+    <w:p>
+      <w:pPr>
+        <w:spacing w:line="360" w:lineRule="auto"/>
+        <w:rPr>
+          <w:rFonts w:ascii="Arial" w:eastAsia="Arial" w:hAnsi="Arial" w:cs="Arial"/>
+          <w:b/>
+        </w:rPr>
+      </w:pPr>
+    </w:p>
+    <w:p>
+      <w:pPr>
+        <w:spacing w:line="360" w:lineRule="auto"/>
+        <w:rPr>
+          <w:rFonts w:ascii="Arial" w:eastAsia="Arial" w:hAnsi="Arial" w:cs="Arial"/>
+          <w:b/>
+        </w:rPr>
+      </w:pPr>
+    </w:p>
+    <w:p>
+      <w:pPr>
+        <w:pBdr>
+          <w:top w:val="single" w:sz="4" w:space="1" w:color="000000"/>
+          <w:left w:val="single" w:sz="4" w:space="4" w:color="000000"/>
+          <w:right w:val="single" w:sz="4" w:space="4" w:color="000000"/>
+        </w:pBdr>
+        <w:spacing w:line="360" w:lineRule="auto"/>
+        <w:jc w:val="center"/>
+        <w:rPr>
+          <w:rFonts w:ascii="Arial" w:eastAsia="Arial" w:hAnsi="Arial" w:cs="Arial"/>
+          <w:b/>
+          <w:sz w:val="32"/>
+          <w:szCs w:val="32"/>
+        </w:rPr>
+      </w:pPr>
+      <w:r>
+        <w:rPr>
+          <w:rFonts w:ascii="Arial" w:eastAsia="Arial" w:hAnsi="Arial" w:cs="Arial"/>
+          <w:b/>
+          <w:sz w:val="32"/>
+          <w:szCs w:val="32"/>
+        </w:rPr>
+        <w:t>FYP Logbook Entry Sheet</w:t>
+      </w:r>
+    </w:p>
+    <w:p>
+      <w:pPr>
+        <w:pBdr>
+          <w:top w:val="single" w:sz="4" w:space="1" w:color="000000"/>
+          <w:left w:val="single" w:sz="4" w:space="4" w:color="000000"/>
+          <w:right w:val="single" w:sz="4" w:space="4" w:color="000000"/>
+        </w:pBdr>
+        <w:spacing w:line="360" w:lineRule="auto"/>
+        <w:rPr>
+          <w:rFonts w:ascii="Arial" w:eastAsia="Arial" w:hAnsi="Arial" w:cs="Arial"/>
+          <w:b/>
+        </w:rPr>
+      </w:pPr>
+      <w:r>
+        <w:rPr>
+          <w:rFonts w:ascii="Arial" w:eastAsia="Arial" w:hAnsi="Arial" w:cs="Arial"/>
+          <w:b/>
+        </w:rPr>
+        <w:t>Meeting No:</w:t>
+      </w:r>
+      <w:r>
+        <w:rPr>
+          <w:rFonts w:ascii="Arial" w:eastAsia="Arial" w:hAnsi="Arial" w:cs="Arial"/>
+          <w:b/>
+        </w:rPr>
+        <w:t xml:space="preserve"> </w:t>
+      </w:r>
+      <w:r>
+        <w:rPr>
+          <w:rFonts w:ascii="Arial" w:eastAsia="Arial" w:hAnsi="Arial" w:cs="Arial"/>
+          <w:bCs/>
+        </w:rPr>
+        <w:t>1</w:t>
+      </w:r>
+      <w:r>
+        <w:rPr>
+          <w:rFonts w:ascii="Arial" w:eastAsia="Arial" w:hAnsi="Arial" w:cs="Arial"/>
+          <w:bCs/>
+        </w:rPr>
+        <w:t>2</w:t>
+      </w:r>
+      <w:r>
+        <w:rPr>
+          <w:rFonts w:ascii="Arial" w:eastAsia="Arial" w:hAnsi="Arial" w:cs="Arial"/>
+          <w:b/>
+        </w:rPr>
+        <w:tab/>
+      </w:r>
+      <w:r>
+        <w:rPr>
+          <w:rFonts w:ascii="Arial" w:eastAsia="Arial" w:hAnsi="Arial" w:cs="Arial"/>
+          <w:b/>
+        </w:rPr>
+        <w:tab/>
+      </w:r>
+      <w:r>
+        <w:rPr>
+          <w:rFonts w:ascii="Arial" w:eastAsia="Arial" w:hAnsi="Arial" w:cs="Arial"/>
+          <w:b/>
+        </w:rPr>
+        <w:tab/>
+      </w:r>
+      <w:r>
+        <w:rPr>
+          <w:rFonts w:ascii="Arial" w:eastAsia="Arial" w:hAnsi="Arial" w:cs="Arial"/>
+          <w:b/>
+        </w:rPr>
+        <w:tab/>
+      </w:r>
+      <w:r>
+        <w:rPr>
+          <w:rFonts w:ascii="Arial" w:eastAsia="Arial" w:hAnsi="Arial" w:cs="Arial"/>
+          <w:b/>
+        </w:rPr>
+        <w:tab/>
+      </w:r>
+      <w:r>
+        <w:rPr>
+          <w:rFonts w:ascii="Arial" w:eastAsia="Arial" w:hAnsi="Arial" w:cs="Arial"/>
+          <w:b/>
+        </w:rPr>
+        <w:tab/>
+      </w:r>
+      <w:r>
+        <w:rPr>
+          <w:rFonts w:ascii="Arial" w:eastAsia="Arial" w:hAnsi="Arial" w:cs="Arial"/>
+          <w:b/>
+        </w:rPr>
+        <w:tab/>
+        <w:t xml:space="preserve">       Date: </w:t>
+      </w:r>
+      <w:r>
+        <w:rPr>
+          <w:rFonts w:ascii="Arial" w:eastAsia="Arial" w:hAnsi="Arial" w:cs="Arial"/>
+          <w:bCs/>
+        </w:rPr>
+        <w:t>07</w:t>
+      </w:r>
+      <w:r>
+        <w:rPr>
+          <w:rFonts w:ascii="Arial" w:eastAsia="Arial" w:hAnsi="Arial" w:cs="Arial"/>
+          <w:bCs/>
+        </w:rPr>
+        <w:t xml:space="preserve"> </w:t>
+      </w:r>
+      <w:r>
+        <w:rPr>
+          <w:rFonts w:ascii="Arial" w:eastAsia="Arial" w:hAnsi="Arial" w:cs="Arial"/>
+          <w:bCs/>
+        </w:rPr>
+        <w:t>Jan</w:t>
+      </w:r>
+      <w:r>
+        <w:rPr>
+          <w:rFonts w:ascii="Arial" w:eastAsia="Arial" w:hAnsi="Arial" w:cs="Arial"/>
+          <w:bCs/>
+        </w:rPr>
+        <w:t xml:space="preserve"> 202</w:t>
+      </w:r>
+      <w:r>
+        <w:rPr>
+          <w:rFonts w:ascii="Arial" w:eastAsia="Arial" w:hAnsi="Arial" w:cs="Arial"/>
+          <w:bCs/>
+        </w:rPr>
+        <w:t>4</w:t>
+      </w:r>
+    </w:p>
+    <w:p>
+      <w:pPr>
+        <w:pBdr>
+          <w:top w:val="single" w:sz="4" w:space="1" w:color="000000"/>
+          <w:left w:val="single" w:sz="4" w:space="4" w:color="000000"/>
+          <w:right w:val="single" w:sz="4" w:space="4" w:color="000000"/>
+        </w:pBdr>
+        <w:spacing w:line="360" w:lineRule="auto"/>
+        <w:rPr>
+          <w:rFonts w:ascii="Arial" w:eastAsia="Arial" w:hAnsi="Arial" w:cs="Arial"/>
+          <w:b/>
+        </w:rPr>
+      </w:pPr>
+      <w:r>
+        <w:rPr>
+          <w:rFonts w:ascii="Arial" w:eastAsia="Arial" w:hAnsi="Arial" w:cs="Arial"/>
+          <w:b/>
+        </w:rPr>
+        <w:t>Start Time:</w:t>
+      </w:r>
+      <w:r>
+        <w:rPr>
+          <w:rFonts w:ascii="Arial" w:eastAsia="Arial" w:hAnsi="Arial" w:cs="Arial"/>
+          <w:b/>
+        </w:rPr>
+        <w:t xml:space="preserve"> </w:t>
+      </w:r>
+      <w:r>
+        <w:rPr>
+          <w:rFonts w:ascii="Arial" w:eastAsia="Arial" w:hAnsi="Arial" w:cs="Arial"/>
+          <w:bCs/>
+        </w:rPr>
+        <w:t>12:00</w:t>
+      </w:r>
+      <w:r>
+        <w:rPr>
+          <w:rFonts w:ascii="Arial" w:eastAsia="Arial" w:hAnsi="Arial" w:cs="Arial"/>
+          <w:b/>
+        </w:rPr>
+        <w:t xml:space="preserve"> </w:t>
+      </w:r>
+      <w:r>
+        <w:rPr>
+          <w:rFonts w:ascii="Arial" w:eastAsia="Arial" w:hAnsi="Arial" w:cs="Arial"/>
+          <w:bCs/>
+        </w:rPr>
+        <w:t>PM</w:t>
+      </w:r>
+      <w:r>
+        <w:rPr>
+          <w:rFonts w:ascii="Arial" w:eastAsia="Arial" w:hAnsi="Arial" w:cs="Arial"/>
+          <w:b/>
+        </w:rPr>
+        <w:tab/>
+      </w:r>
+      <w:r>
+        <w:rPr>
+          <w:rFonts w:ascii="Arial" w:eastAsia="Arial" w:hAnsi="Arial" w:cs="Arial"/>
+          <w:b/>
+        </w:rPr>
+        <w:tab/>
+      </w:r>
+      <w:r>
+        <w:rPr>
+          <w:rFonts w:ascii="Arial" w:eastAsia="Arial" w:hAnsi="Arial" w:cs="Arial"/>
+          <w:b/>
+        </w:rPr>
+        <w:tab/>
+      </w:r>
+      <w:r>
+        <w:rPr>
+          <w:rFonts w:ascii="Arial" w:eastAsia="Arial" w:hAnsi="Arial" w:cs="Arial"/>
+          <w:b/>
+        </w:rPr>
+        <w:tab/>
+      </w:r>
+      <w:r>
+        <w:rPr>
+          <w:rFonts w:ascii="Arial" w:eastAsia="Arial" w:hAnsi="Arial" w:cs="Arial"/>
+          <w:b/>
+        </w:rPr>
+        <w:tab/>
+      </w:r>
+      <w:r>
+        <w:rPr>
+          <w:rFonts w:ascii="Arial" w:eastAsia="Arial" w:hAnsi="Arial" w:cs="Arial"/>
+          <w:b/>
+        </w:rPr>
+        <w:tab/>
+        <w:t xml:space="preserve">       End Time: </w:t>
+      </w:r>
+      <w:r>
+        <w:rPr>
+          <w:rFonts w:ascii="Arial" w:eastAsia="Arial" w:hAnsi="Arial" w:cs="Arial"/>
+          <w:bCs/>
+        </w:rPr>
+        <w:t>02:00</w:t>
+      </w:r>
+      <w:r>
+        <w:rPr>
+          <w:rFonts w:ascii="Arial" w:eastAsia="Arial" w:hAnsi="Arial" w:cs="Arial"/>
+          <w:bCs/>
+        </w:rPr>
+        <w:t xml:space="preserve"> PM</w:t>
+      </w:r>
+    </w:p>
+    <w:p>
+      <w:pPr>
+        <w:pBdr>
+          <w:top w:val="single" w:sz="4" w:space="1" w:color="000000"/>
+          <w:left w:val="single" w:sz="4" w:space="4" w:color="000000"/>
+          <w:bottom w:val="single" w:sz="4" w:space="31" w:color="000000"/>
+          <w:right w:val="single" w:sz="4" w:space="4" w:color="000000"/>
+        </w:pBdr>
+        <w:spacing w:line="360" w:lineRule="auto"/>
+        <w:rPr>
+          <w:rFonts w:ascii="Arial" w:eastAsia="Arial" w:hAnsi="Arial" w:cs="Arial"/>
+          <w:b/>
+        </w:rPr>
+      </w:pPr>
+      <w:r>
+        <w:rPr>
+          <w:rFonts w:ascii="Arial" w:eastAsia="Arial" w:hAnsi="Arial" w:cs="Arial"/>
+          <w:b/>
+        </w:rPr>
+        <w:t xml:space="preserve">Items Discussed: </w:t>
+      </w:r>
+    </w:p>
+    <w:p>
+      <w:pPr>
+        <w:pBdr>
+          <w:top w:val="single" w:sz="4" w:space="1" w:color="000000"/>
+          <w:left w:val="single" w:sz="4" w:space="4" w:color="000000"/>
+          <w:bottom w:val="single" w:sz="4" w:space="31" w:color="000000"/>
+          <w:right w:val="single" w:sz="4" w:space="4" w:color="000000"/>
+        </w:pBdr>
+        <w:tabs>
+          <w:tab w:val="left" w:pos="6887"/>
+        </w:tabs>
+        <w:spacing w:line="360" w:lineRule="auto"/>
+        <w:rPr>
+          <w:rFonts w:ascii="Arial" w:eastAsia="Arial" w:hAnsi="Arial" w:cs="Arial"/>
+          <w:sz w:val="22"/>
+          <w:szCs w:val="22"/>
+        </w:rPr>
+      </w:pPr>
+      <w:r>
+        <w:rPr>
+          <w:rFonts w:ascii="Arial" w:eastAsia="Arial" w:hAnsi="Arial" w:cs="Arial"/>
+          <w:bCs/>
+          <w:sz w:val="22"/>
+          <w:szCs w:val="22"/>
+        </w:rPr>
+        <w:t>A.</w:t>
+      </w:r>
+      <w:r>
+        <w:rPr>
+          <w:rFonts w:ascii="Arial" w:eastAsia="Arial" w:hAnsi="Arial" w:cs="Arial"/>
+          <w:bCs/>
+          <w:sz w:val="22"/>
+          <w:szCs w:val="22"/>
+        </w:rPr>
+        <w:t xml:space="preserve"> </w:t>
+      </w:r>
+      <w:r>
+        <w:rPr>
+          <w:rFonts w:ascii="Arial" w:eastAsia="Arial" w:hAnsi="Arial" w:cs="Arial"/>
+          <w:bCs/>
+          <w:sz w:val="22"/>
+          <w:szCs w:val="22"/>
+        </w:rPr>
+        <w:t>Discuss the development process.</w:t>
+      </w:r>
+    </w:p>
+    <w:p>
+      <w:pPr>
+        <w:pBdr>
+          <w:top w:val="single" w:sz="4" w:space="1" w:color="000000"/>
+          <w:left w:val="single" w:sz="4" w:space="4" w:color="000000"/>
+          <w:bottom w:val="single" w:sz="4" w:space="31" w:color="000000"/>
+          <w:right w:val="single" w:sz="4" w:space="4" w:color="000000"/>
+        </w:pBdr>
+        <w:spacing w:line="360" w:lineRule="auto"/>
+        <w:rPr>
+          <w:rFonts w:ascii="Arial" w:eastAsia="Arial" w:hAnsi="Arial" w:cs="Arial"/>
+          <w:bCs/>
+        </w:rPr>
+      </w:pPr>
+    </w:p>
+    <w:p>
+      <w:pPr>
+        <w:pBdr>
+          <w:top w:val="single" w:sz="4" w:space="1" w:color="000000"/>
+          <w:left w:val="single" w:sz="4" w:space="4" w:color="000000"/>
+          <w:bottom w:val="single" w:sz="4" w:space="31" w:color="000000"/>
+          <w:right w:val="single" w:sz="4" w:space="4" w:color="000000"/>
+        </w:pBdr>
+        <w:spacing w:line="360" w:lineRule="auto"/>
+        <w:rPr>
+          <w:rFonts w:ascii="Arial" w:eastAsia="Arial" w:hAnsi="Arial" w:cs="Arial"/>
+          <w:b/>
+        </w:rPr>
+      </w:pPr>
+      <w:r>
+        <w:rPr>
+          <w:rFonts w:ascii="Arial" w:eastAsia="Arial" w:hAnsi="Arial" w:cs="Arial"/>
+          <w:b/>
+        </w:rPr>
+        <w:t xml:space="preserve">Achievements: </w:t>
+      </w:r>
+    </w:p>
+    <w:p>
+      <w:pPr>
+        <w:pBdr>
+          <w:top w:val="single" w:sz="4" w:space="1" w:color="000000"/>
+          <w:left w:val="single" w:sz="4" w:space="4" w:color="000000"/>
+          <w:bottom w:val="single" w:sz="4" w:space="31" w:color="000000"/>
+          <w:right w:val="single" w:sz="4" w:space="4" w:color="000000"/>
+        </w:pBdr>
+        <w:spacing w:line="360" w:lineRule="auto"/>
+        <w:rPr>
+          <w:rFonts w:ascii="Arial" w:eastAsia="Arial" w:hAnsi="Arial" w:cs="Arial"/>
+          <w:sz w:val="22"/>
+          <w:szCs w:val="22"/>
+        </w:rPr>
+      </w:pPr>
+      <w:r>
+        <w:rPr>
+          <w:rFonts w:ascii="Arial" w:eastAsia="Arial" w:hAnsi="Arial" w:cs="Arial"/>
+          <w:bCs/>
+          <w:sz w:val="22"/>
+          <w:szCs w:val="22"/>
+        </w:rPr>
+        <w:t xml:space="preserve">A. </w:t>
+      </w:r>
+    </w:p>
+    <w:p>
+      <w:pPr>
+        <w:pBdr>
+          <w:top w:val="single" w:sz="4" w:space="1" w:color="000000"/>
+          <w:left w:val="single" w:sz="4" w:space="4" w:color="000000"/>
+          <w:bottom w:val="single" w:sz="4" w:space="31" w:color="000000"/>
+          <w:right w:val="single" w:sz="4" w:space="4" w:color="000000"/>
+        </w:pBdr>
+        <w:tabs>
+          <w:tab w:val="center" w:pos="4680"/>
+          <w:tab w:val="left" w:pos="5102"/>
+        </w:tabs>
+        <w:spacing w:line="360" w:lineRule="auto"/>
+        <w:rPr>
+          <w:rFonts w:ascii="Arial" w:eastAsia="Arial" w:hAnsi="Arial" w:cs="Arial"/>
+          <w:bCs/>
+          <w:sz w:val="22"/>
+          <w:szCs w:val="22"/>
+        </w:rPr>
+      </w:pPr>
+      <w:r>
+        <w:rPr>
+          <w:rFonts w:ascii="Arial" w:eastAsia="Arial" w:hAnsi="Arial" w:cs="Arial"/>
+          <w:bCs/>
+          <w:sz w:val="22"/>
+          <w:szCs w:val="22"/>
+        </w:rPr>
+        <w:t>B</w:t>
+      </w:r>
+      <w:r>
+        <w:rPr>
+          <w:rFonts w:ascii="Arial" w:eastAsia="Arial" w:hAnsi="Arial" w:cs="Arial"/>
+          <w:bCs/>
+          <w:sz w:val="22"/>
+          <w:szCs w:val="22"/>
+        </w:rPr>
+        <w:t>.</w:t>
+      </w:r>
+      <w:r>
+        <w:rPr>
+          <w:rFonts w:ascii="Arial" w:eastAsia="Arial" w:hAnsi="Arial" w:cs="Arial"/>
+          <w:bCs/>
+          <w:sz w:val="22"/>
+          <w:szCs w:val="22"/>
+        </w:rPr>
+        <w:tab/>
+      </w:r>
+    </w:p>
+    <w:p>
+      <w:pPr>
+        <w:pBdr>
+          <w:top w:val="single" w:sz="4" w:space="1" w:color="000000"/>
+          <w:left w:val="single" w:sz="4" w:space="4" w:color="000000"/>
+          <w:bottom w:val="single" w:sz="4" w:space="31" w:color="000000"/>
+          <w:right w:val="single" w:sz="4" w:space="4" w:color="000000"/>
+        </w:pBdr>
+        <w:tabs>
+          <w:tab w:val="center" w:pos="4680"/>
+          <w:tab w:val="left" w:pos="5102"/>
+        </w:tabs>
+        <w:spacing w:line="360" w:lineRule="auto"/>
+        <w:rPr>
+          <w:rFonts w:ascii="Arial" w:eastAsia="Arial" w:hAnsi="Arial" w:cs="Arial"/>
+          <w:bCs/>
+          <w:sz w:val="22"/>
+          <w:szCs w:val="22"/>
+        </w:rPr>
+      </w:pPr>
+      <w:r>
+        <w:rPr>
+          <w:rFonts w:ascii="Arial" w:eastAsia="Arial" w:hAnsi="Arial" w:cs="Arial"/>
+          <w:bCs/>
+          <w:sz w:val="22"/>
+          <w:szCs w:val="22"/>
+        </w:rPr>
         <w:t xml:space="preserve">C. </w:t>
       </w:r>
     </w:p>
@@ -9709,25 +10599,7 @@
           <w:sz w:val="22"/>
           <w:szCs w:val="22"/>
         </w:rPr>
-        <w:t xml:space="preserve"> The problem will be a short </w:t>
-      </w:r>
-      <w:r>
-        <w:rPr>
-          <w:rFonts w:ascii="Arial" w:eastAsia="Arial" w:hAnsi="Arial" w:cs="Arial"/>
-          <w:bCs/>
-          <w:sz w:val="22"/>
-          <w:szCs w:val="22"/>
-        </w:rPr>
-        <w:t>period to</w:t>
-      </w:r>
-      <w:r>
-        <w:rPr>
-          <w:rFonts w:ascii="Arial" w:eastAsia="Arial" w:hAnsi="Arial" w:cs="Arial"/>
-          <w:bCs/>
-          <w:sz w:val="22"/>
-          <w:szCs w:val="22"/>
-        </w:rPr>
-        <w:t xml:space="preserve"> complete the interim reposts in a few days.</w:t>
+        <w:t xml:space="preserve"> The problem will be a short period to complete the interim reposts in a few days.</w:t>
       </w:r>
     </w:p>
     <w:p>
@@ -9897,6 +10769,850 @@
           <w:szCs w:val="22"/>
         </w:rPr>
         <w:t xml:space="preserve"> </w:t>
+      </w:r>
+    </w:p>
+    <w:p>
+      <w:pPr>
+        <w:spacing w:line="360" w:lineRule="auto"/>
+        <w:rPr>
+          <w:rFonts w:ascii="Arial" w:eastAsia="Arial" w:hAnsi="Arial" w:cs="Arial"/>
+          <w:b/>
+        </w:rPr>
+      </w:pPr>
+    </w:p>
+    <w:p>
+      <w:pPr>
+        <w:spacing w:line="360" w:lineRule="auto"/>
+        <w:rPr>
+          <w:rFonts w:ascii="Arial" w:eastAsia="Arial" w:hAnsi="Arial" w:cs="Arial"/>
+          <w:b/>
+        </w:rPr>
+      </w:pPr>
+    </w:p>
+    <w:p>
+      <w:pPr>
+        <w:spacing w:line="360" w:lineRule="auto"/>
+        <w:rPr>
+          <w:rFonts w:ascii="Arial" w:eastAsia="Arial" w:hAnsi="Arial" w:cs="Arial"/>
+          <w:b/>
+        </w:rPr>
+      </w:pPr>
+      <w:r>
+        <w:rPr>
+          <w:rFonts w:ascii="Arial" w:eastAsia="Arial" w:hAnsi="Arial" w:cs="Arial"/>
+          <w:b/>
+        </w:rPr>
+        <w:t xml:space="preserve">_____________             _______________________         _______________________   </w:t>
+      </w:r>
+    </w:p>
+    <w:p>
+      <w:pPr>
+        <w:spacing w:line="360" w:lineRule="auto"/>
+        <w:rPr>
+          <w:rFonts w:ascii="Arial" w:eastAsia="Arial" w:hAnsi="Arial" w:cs="Arial"/>
+          <w:b/>
+        </w:rPr>
+      </w:pPr>
+      <w:r>
+        <w:rPr>
+          <w:rFonts w:ascii="Arial" w:eastAsia="Arial" w:hAnsi="Arial" w:cs="Arial"/>
+          <w:b/>
+        </w:rPr>
+        <w:t xml:space="preserve">  Student Sign                 Internal Supervisor Sign             External Supervisor Sign</w:t>
+      </w:r>
+    </w:p>
+    <w:p>
+      <w:pPr>
+        <w:spacing w:line="360" w:lineRule="auto"/>
+        <w:rPr>
+          <w:rFonts w:ascii="Arial" w:eastAsia="Arial" w:hAnsi="Arial" w:cs="Arial"/>
+          <w:b/>
+        </w:rPr>
+      </w:pPr>
+      <w:r>
+        <w:rPr>
+          <w:rFonts w:ascii="Arial" w:eastAsia="Arial" w:hAnsi="Arial" w:cs="Arial"/>
+          <w:b/>
+        </w:rPr>
+        <w:br/>
+      </w:r>
+    </w:p>
+    <w:p>
+      <w:pPr>
+        <w:rPr>
+          <w:rFonts w:ascii="Arial" w:eastAsia="Arial" w:hAnsi="Arial" w:cs="Arial"/>
+          <w:b/>
+        </w:rPr>
+      </w:pPr>
+      <w:r>
+        <w:rPr>
+          <w:rFonts w:ascii="Arial" w:eastAsia="Arial" w:hAnsi="Arial" w:cs="Arial"/>
+          <w:b/>
+        </w:rPr>
+        <w:br w:type="page"/>
+      </w:r>
+    </w:p>
+    <w:p>
+      <w:pPr>
+        <w:pBdr>
+          <w:top w:val="single" w:sz="4" w:space="1" w:color="000000"/>
+          <w:left w:val="single" w:sz="4" w:space="4" w:color="000000"/>
+          <w:right w:val="single" w:sz="4" w:space="4" w:color="000000"/>
+        </w:pBdr>
+        <w:spacing w:line="360" w:lineRule="auto"/>
+        <w:jc w:val="center"/>
+        <w:rPr>
+          <w:rFonts w:ascii="Arial" w:eastAsia="Arial" w:hAnsi="Arial" w:cs="Arial"/>
+          <w:b/>
+          <w:sz w:val="32"/>
+          <w:szCs w:val="32"/>
+        </w:rPr>
+      </w:pPr>
+      <w:r>
+        <w:rPr>
+          <w:rFonts w:ascii="Arial" w:eastAsia="Arial" w:hAnsi="Arial" w:cs="Arial"/>
+          <w:b/>
+          <w:sz w:val="32"/>
+          <w:szCs w:val="32"/>
+        </w:rPr>
+        <w:t>FYP Logbook Entry Sheet</w:t>
+      </w:r>
+    </w:p>
+    <w:p>
+      <w:pPr>
+        <w:pBdr>
+          <w:top w:val="single" w:sz="4" w:space="1" w:color="000000"/>
+          <w:left w:val="single" w:sz="4" w:space="4" w:color="000000"/>
+          <w:right w:val="single" w:sz="4" w:space="4" w:color="000000"/>
+        </w:pBdr>
+        <w:spacing w:line="360" w:lineRule="auto"/>
+        <w:rPr>
+          <w:rFonts w:ascii="Arial" w:eastAsia="Arial" w:hAnsi="Arial" w:cs="Arial"/>
+          <w:b/>
+        </w:rPr>
+      </w:pPr>
+      <w:r>
+        <w:rPr>
+          <w:rFonts w:ascii="Arial" w:eastAsia="Arial" w:hAnsi="Arial" w:cs="Arial"/>
+          <w:b/>
+        </w:rPr>
+        <w:t>Meeting No:</w:t>
+      </w:r>
+      <w:r>
+        <w:rPr>
+          <w:rFonts w:ascii="Arial" w:eastAsia="Arial" w:hAnsi="Arial" w:cs="Arial"/>
+          <w:b/>
+        </w:rPr>
+        <w:t xml:space="preserve"> </w:t>
+      </w:r>
+      <w:r>
+        <w:rPr>
+          <w:rFonts w:ascii="Arial" w:eastAsia="Arial" w:hAnsi="Arial" w:cs="Arial"/>
+          <w:bCs/>
+        </w:rPr>
+        <w:t>1</w:t>
+      </w:r>
+      <w:r>
+        <w:rPr>
+          <w:rFonts w:ascii="Arial" w:eastAsia="Arial" w:hAnsi="Arial" w:cs="Arial"/>
+          <w:bCs/>
+        </w:rPr>
+        <w:t>3</w:t>
+      </w:r>
+      <w:r>
+        <w:rPr>
+          <w:rFonts w:ascii="Arial" w:eastAsia="Arial" w:hAnsi="Arial" w:cs="Arial"/>
+          <w:b/>
+        </w:rPr>
+        <w:tab/>
+      </w:r>
+      <w:r>
+        <w:rPr>
+          <w:rFonts w:ascii="Arial" w:eastAsia="Arial" w:hAnsi="Arial" w:cs="Arial"/>
+          <w:b/>
+        </w:rPr>
+        <w:tab/>
+      </w:r>
+      <w:r>
+        <w:rPr>
+          <w:rFonts w:ascii="Arial" w:eastAsia="Arial" w:hAnsi="Arial" w:cs="Arial"/>
+          <w:b/>
+        </w:rPr>
+        <w:tab/>
+      </w:r>
+      <w:r>
+        <w:rPr>
+          <w:rFonts w:ascii="Arial" w:eastAsia="Arial" w:hAnsi="Arial" w:cs="Arial"/>
+          <w:b/>
+        </w:rPr>
+        <w:tab/>
+      </w:r>
+      <w:r>
+        <w:rPr>
+          <w:rFonts w:ascii="Arial" w:eastAsia="Arial" w:hAnsi="Arial" w:cs="Arial"/>
+          <w:b/>
+        </w:rPr>
+        <w:tab/>
+      </w:r>
+      <w:r>
+        <w:rPr>
+          <w:rFonts w:ascii="Arial" w:eastAsia="Arial" w:hAnsi="Arial" w:cs="Arial"/>
+          <w:b/>
+        </w:rPr>
+        <w:tab/>
+      </w:r>
+      <w:r>
+        <w:rPr>
+          <w:rFonts w:ascii="Arial" w:eastAsia="Arial" w:hAnsi="Arial" w:cs="Arial"/>
+          <w:b/>
+        </w:rPr>
+        <w:tab/>
+        <w:t xml:space="preserve">       Date: </w:t>
+      </w:r>
+      <w:r>
+        <w:rPr>
+          <w:rFonts w:ascii="Arial" w:eastAsia="Arial" w:hAnsi="Arial" w:cs="Arial"/>
+          <w:bCs/>
+        </w:rPr>
+        <w:t>02</w:t>
+      </w:r>
+      <w:r>
+        <w:rPr>
+          <w:rFonts w:ascii="Arial" w:eastAsia="Arial" w:hAnsi="Arial" w:cs="Arial"/>
+          <w:bCs/>
+        </w:rPr>
+        <w:t xml:space="preserve"> </w:t>
+      </w:r>
+      <w:r>
+        <w:rPr>
+          <w:rFonts w:ascii="Arial" w:eastAsia="Arial" w:hAnsi="Arial" w:cs="Arial"/>
+          <w:bCs/>
+        </w:rPr>
+        <w:t>Feb</w:t>
+      </w:r>
+      <w:r>
+        <w:rPr>
+          <w:rFonts w:ascii="Arial" w:eastAsia="Arial" w:hAnsi="Arial" w:cs="Arial"/>
+          <w:bCs/>
+        </w:rPr>
+        <w:t xml:space="preserve"> 202</w:t>
+      </w:r>
+      <w:r>
+        <w:rPr>
+          <w:rFonts w:ascii="Arial" w:eastAsia="Arial" w:hAnsi="Arial" w:cs="Arial"/>
+          <w:bCs/>
+        </w:rPr>
+        <w:t>4</w:t>
+      </w:r>
+    </w:p>
+    <w:p>
+      <w:pPr>
+        <w:pBdr>
+          <w:top w:val="single" w:sz="4" w:space="1" w:color="000000"/>
+          <w:left w:val="single" w:sz="4" w:space="4" w:color="000000"/>
+          <w:right w:val="single" w:sz="4" w:space="4" w:color="000000"/>
+        </w:pBdr>
+        <w:spacing w:line="360" w:lineRule="auto"/>
+        <w:rPr>
+          <w:rFonts w:ascii="Arial" w:eastAsia="Arial" w:hAnsi="Arial" w:cs="Arial"/>
+          <w:b/>
+        </w:rPr>
+      </w:pPr>
+      <w:r>
+        <w:rPr>
+          <w:rFonts w:ascii="Arial" w:eastAsia="Arial" w:hAnsi="Arial" w:cs="Arial"/>
+          <w:b/>
+        </w:rPr>
+        <w:t>Start Time:</w:t>
+      </w:r>
+      <w:r>
+        <w:rPr>
+          <w:rFonts w:ascii="Arial" w:eastAsia="Arial" w:hAnsi="Arial" w:cs="Arial"/>
+          <w:b/>
+        </w:rPr>
+        <w:t xml:space="preserve"> </w:t>
+      </w:r>
+      <w:r>
+        <w:rPr>
+          <w:rFonts w:ascii="Arial" w:eastAsia="Arial" w:hAnsi="Arial" w:cs="Arial"/>
+          <w:bCs/>
+        </w:rPr>
+        <w:t>12:</w:t>
+      </w:r>
+      <w:r>
+        <w:rPr>
+          <w:rFonts w:ascii="Arial" w:eastAsia="Arial" w:hAnsi="Arial" w:cs="Arial"/>
+          <w:bCs/>
+        </w:rPr>
+        <w:t>3</w:t>
+      </w:r>
+      <w:r>
+        <w:rPr>
+          <w:rFonts w:ascii="Arial" w:eastAsia="Arial" w:hAnsi="Arial" w:cs="Arial"/>
+          <w:bCs/>
+        </w:rPr>
+        <w:t>0</w:t>
+      </w:r>
+      <w:r>
+        <w:rPr>
+          <w:rFonts w:ascii="Arial" w:eastAsia="Arial" w:hAnsi="Arial" w:cs="Arial"/>
+          <w:b/>
+        </w:rPr>
+        <w:t xml:space="preserve"> </w:t>
+      </w:r>
+      <w:r>
+        <w:rPr>
+          <w:rFonts w:ascii="Arial" w:eastAsia="Arial" w:hAnsi="Arial" w:cs="Arial"/>
+          <w:bCs/>
+        </w:rPr>
+        <w:t>PM</w:t>
+      </w:r>
+      <w:r>
+        <w:rPr>
+          <w:rFonts w:ascii="Arial" w:eastAsia="Arial" w:hAnsi="Arial" w:cs="Arial"/>
+          <w:b/>
+        </w:rPr>
+        <w:tab/>
+      </w:r>
+      <w:r>
+        <w:rPr>
+          <w:rFonts w:ascii="Arial" w:eastAsia="Arial" w:hAnsi="Arial" w:cs="Arial"/>
+          <w:b/>
+        </w:rPr>
+        <w:tab/>
+      </w:r>
+      <w:r>
+        <w:rPr>
+          <w:rFonts w:ascii="Arial" w:eastAsia="Arial" w:hAnsi="Arial" w:cs="Arial"/>
+          <w:b/>
+        </w:rPr>
+        <w:tab/>
+      </w:r>
+      <w:r>
+        <w:rPr>
+          <w:rFonts w:ascii="Arial" w:eastAsia="Arial" w:hAnsi="Arial" w:cs="Arial"/>
+          <w:b/>
+        </w:rPr>
+        <w:tab/>
+      </w:r>
+      <w:r>
+        <w:rPr>
+          <w:rFonts w:ascii="Arial" w:eastAsia="Arial" w:hAnsi="Arial" w:cs="Arial"/>
+          <w:b/>
+        </w:rPr>
+        <w:tab/>
+      </w:r>
+      <w:r>
+        <w:rPr>
+          <w:rFonts w:ascii="Arial" w:eastAsia="Arial" w:hAnsi="Arial" w:cs="Arial"/>
+          <w:b/>
+        </w:rPr>
+        <w:tab/>
+        <w:t xml:space="preserve">       End Time: </w:t>
+      </w:r>
+      <w:r>
+        <w:rPr>
+          <w:rFonts w:ascii="Arial" w:eastAsia="Arial" w:hAnsi="Arial" w:cs="Arial"/>
+          <w:bCs/>
+        </w:rPr>
+        <w:t>02:</w:t>
+      </w:r>
+      <w:r>
+        <w:rPr>
+          <w:rFonts w:ascii="Arial" w:eastAsia="Arial" w:hAnsi="Arial" w:cs="Arial"/>
+          <w:bCs/>
+        </w:rPr>
+        <w:t>3</w:t>
+      </w:r>
+      <w:r>
+        <w:rPr>
+          <w:rFonts w:ascii="Arial" w:eastAsia="Arial" w:hAnsi="Arial" w:cs="Arial"/>
+          <w:bCs/>
+        </w:rPr>
+        <w:t>0</w:t>
+      </w:r>
+      <w:r>
+        <w:rPr>
+          <w:rFonts w:ascii="Arial" w:eastAsia="Arial" w:hAnsi="Arial" w:cs="Arial"/>
+          <w:bCs/>
+        </w:rPr>
+        <w:t xml:space="preserve"> PM</w:t>
+      </w:r>
+    </w:p>
+    <w:p>
+      <w:pPr>
+        <w:pBdr>
+          <w:top w:val="single" w:sz="4" w:space="1" w:color="000000"/>
+          <w:left w:val="single" w:sz="4" w:space="4" w:color="000000"/>
+          <w:bottom w:val="single" w:sz="4" w:space="31" w:color="000000"/>
+          <w:right w:val="single" w:sz="4" w:space="4" w:color="000000"/>
+        </w:pBdr>
+        <w:spacing w:line="360" w:lineRule="auto"/>
+        <w:rPr>
+          <w:rFonts w:ascii="Arial" w:eastAsia="Arial" w:hAnsi="Arial" w:cs="Arial"/>
+          <w:b/>
+        </w:rPr>
+      </w:pPr>
+      <w:r>
+        <w:rPr>
+          <w:rFonts w:ascii="Arial" w:eastAsia="Arial" w:hAnsi="Arial" w:cs="Arial"/>
+          <w:b/>
+        </w:rPr>
+        <w:t xml:space="preserve">Items Discussed: </w:t>
+      </w:r>
+    </w:p>
+    <w:p>
+      <w:pPr>
+        <w:pBdr>
+          <w:top w:val="single" w:sz="4" w:space="1" w:color="000000"/>
+          <w:left w:val="single" w:sz="4" w:space="4" w:color="000000"/>
+          <w:bottom w:val="single" w:sz="4" w:space="31" w:color="000000"/>
+          <w:right w:val="single" w:sz="4" w:space="4" w:color="000000"/>
+        </w:pBdr>
+        <w:tabs>
+          <w:tab w:val="left" w:pos="6887"/>
+        </w:tabs>
+        <w:spacing w:line="360" w:lineRule="auto"/>
+        <w:rPr>
+          <w:rFonts w:ascii="Arial" w:eastAsia="Arial" w:hAnsi="Arial" w:cs="Arial"/>
+          <w:sz w:val="22"/>
+          <w:szCs w:val="22"/>
+        </w:rPr>
+      </w:pPr>
+      <w:r>
+        <w:rPr>
+          <w:rFonts w:ascii="Arial" w:eastAsia="Arial" w:hAnsi="Arial" w:cs="Arial"/>
+          <w:bCs/>
+          <w:sz w:val="22"/>
+          <w:szCs w:val="22"/>
+        </w:rPr>
+        <w:t>A.</w:t>
+      </w:r>
+      <w:r>
+        <w:rPr>
+          <w:rFonts w:ascii="Arial" w:eastAsia="Arial" w:hAnsi="Arial" w:cs="Arial"/>
+          <w:bCs/>
+          <w:sz w:val="22"/>
+          <w:szCs w:val="22"/>
+        </w:rPr>
+        <w:t xml:space="preserve"> </w:t>
+      </w:r>
+      <w:r>
+        <w:rPr>
+          <w:rFonts w:ascii="Arial" w:eastAsia="Arial" w:hAnsi="Arial" w:cs="Arial"/>
+          <w:bCs/>
+          <w:sz w:val="22"/>
+          <w:szCs w:val="22"/>
+        </w:rPr>
+        <w:t>Discussion about the project development</w:t>
+      </w:r>
+    </w:p>
+    <w:p>
+      <w:pPr>
+        <w:pBdr>
+          <w:top w:val="single" w:sz="4" w:space="1" w:color="000000"/>
+          <w:left w:val="single" w:sz="4" w:space="4" w:color="000000"/>
+          <w:bottom w:val="single" w:sz="4" w:space="31" w:color="000000"/>
+          <w:right w:val="single" w:sz="4" w:space="4" w:color="000000"/>
+        </w:pBdr>
+        <w:spacing w:line="360" w:lineRule="auto"/>
+        <w:rPr>
+          <w:rFonts w:ascii="Arial" w:eastAsia="Arial" w:hAnsi="Arial" w:cs="Arial"/>
+          <w:bCs/>
+        </w:rPr>
+      </w:pPr>
+    </w:p>
+    <w:p>
+      <w:pPr>
+        <w:pBdr>
+          <w:top w:val="single" w:sz="4" w:space="1" w:color="000000"/>
+          <w:left w:val="single" w:sz="4" w:space="4" w:color="000000"/>
+          <w:bottom w:val="single" w:sz="4" w:space="31" w:color="000000"/>
+          <w:right w:val="single" w:sz="4" w:space="4" w:color="000000"/>
+        </w:pBdr>
+        <w:spacing w:line="360" w:lineRule="auto"/>
+        <w:rPr>
+          <w:rFonts w:ascii="Arial" w:eastAsia="Arial" w:hAnsi="Arial" w:cs="Arial"/>
+          <w:b/>
+        </w:rPr>
+      </w:pPr>
+      <w:r>
+        <w:rPr>
+          <w:rFonts w:ascii="Arial" w:eastAsia="Arial" w:hAnsi="Arial" w:cs="Arial"/>
+          <w:b/>
+        </w:rPr>
+        <w:t xml:space="preserve">Achievements: </w:t>
+      </w:r>
+    </w:p>
+    <w:p>
+      <w:pPr>
+        <w:pBdr>
+          <w:top w:val="single" w:sz="4" w:space="1" w:color="000000"/>
+          <w:left w:val="single" w:sz="4" w:space="4" w:color="000000"/>
+          <w:bottom w:val="single" w:sz="4" w:space="31" w:color="000000"/>
+          <w:right w:val="single" w:sz="4" w:space="4" w:color="000000"/>
+        </w:pBdr>
+        <w:spacing w:line="360" w:lineRule="auto"/>
+        <w:rPr>
+          <w:rFonts w:ascii="Arial" w:eastAsia="Arial" w:hAnsi="Arial" w:cs="Arial"/>
+          <w:sz w:val="22"/>
+          <w:szCs w:val="22"/>
+        </w:rPr>
+      </w:pPr>
+      <w:r>
+        <w:rPr>
+          <w:rFonts w:ascii="Arial" w:eastAsia="Arial" w:hAnsi="Arial" w:cs="Arial"/>
+          <w:bCs/>
+          <w:sz w:val="22"/>
+          <w:szCs w:val="22"/>
+        </w:rPr>
+        <w:t xml:space="preserve">A. </w:t>
+      </w:r>
+    </w:p>
+    <w:p>
+      <w:pPr>
+        <w:pBdr>
+          <w:top w:val="single" w:sz="4" w:space="1" w:color="000000"/>
+          <w:left w:val="single" w:sz="4" w:space="4" w:color="000000"/>
+          <w:bottom w:val="single" w:sz="4" w:space="31" w:color="000000"/>
+          <w:right w:val="single" w:sz="4" w:space="4" w:color="000000"/>
+        </w:pBdr>
+        <w:tabs>
+          <w:tab w:val="center" w:pos="4680"/>
+          <w:tab w:val="left" w:pos="5102"/>
+        </w:tabs>
+        <w:spacing w:line="360" w:lineRule="auto"/>
+        <w:rPr>
+          <w:rFonts w:ascii="Arial" w:eastAsia="Arial" w:hAnsi="Arial" w:cs="Arial"/>
+          <w:bCs/>
+          <w:sz w:val="22"/>
+          <w:szCs w:val="22"/>
+        </w:rPr>
+      </w:pPr>
+      <w:r>
+        <w:rPr>
+          <w:rFonts w:ascii="Arial" w:eastAsia="Arial" w:hAnsi="Arial" w:cs="Arial"/>
+          <w:bCs/>
+          <w:sz w:val="22"/>
+          <w:szCs w:val="22"/>
+        </w:rPr>
+        <w:t>B</w:t>
+      </w:r>
+      <w:r>
+        <w:rPr>
+          <w:rFonts w:ascii="Arial" w:eastAsia="Arial" w:hAnsi="Arial" w:cs="Arial"/>
+          <w:bCs/>
+          <w:sz w:val="22"/>
+          <w:szCs w:val="22"/>
+        </w:rPr>
+        <w:t>.</w:t>
+      </w:r>
+      <w:r>
+        <w:rPr>
+          <w:rFonts w:ascii="Arial" w:eastAsia="Arial" w:hAnsi="Arial" w:cs="Arial"/>
+          <w:bCs/>
+          <w:sz w:val="22"/>
+          <w:szCs w:val="22"/>
+        </w:rPr>
+        <w:tab/>
+      </w:r>
+    </w:p>
+    <w:p>
+      <w:pPr>
+        <w:pBdr>
+          <w:top w:val="single" w:sz="4" w:space="1" w:color="000000"/>
+          <w:left w:val="single" w:sz="4" w:space="4" w:color="000000"/>
+          <w:bottom w:val="single" w:sz="4" w:space="31" w:color="000000"/>
+          <w:right w:val="single" w:sz="4" w:space="4" w:color="000000"/>
+        </w:pBdr>
+        <w:tabs>
+          <w:tab w:val="center" w:pos="4680"/>
+          <w:tab w:val="left" w:pos="5102"/>
+        </w:tabs>
+        <w:spacing w:line="360" w:lineRule="auto"/>
+        <w:rPr>
+          <w:rFonts w:ascii="Arial" w:eastAsia="Arial" w:hAnsi="Arial" w:cs="Arial"/>
+          <w:bCs/>
+          <w:sz w:val="22"/>
+          <w:szCs w:val="22"/>
+        </w:rPr>
+      </w:pPr>
+      <w:r>
+        <w:rPr>
+          <w:rFonts w:ascii="Arial" w:eastAsia="Arial" w:hAnsi="Arial" w:cs="Arial"/>
+          <w:bCs/>
+          <w:sz w:val="22"/>
+          <w:szCs w:val="22"/>
+        </w:rPr>
+        <w:t xml:space="preserve">C. </w:t>
+      </w:r>
+    </w:p>
+    <w:p>
+      <w:pPr>
+        <w:pBdr>
+          <w:top w:val="single" w:sz="4" w:space="1" w:color="000000"/>
+          <w:left w:val="single" w:sz="4" w:space="4" w:color="000000"/>
+          <w:bottom w:val="single" w:sz="4" w:space="31" w:color="000000"/>
+          <w:right w:val="single" w:sz="4" w:space="4" w:color="000000"/>
+        </w:pBdr>
+        <w:spacing w:line="360" w:lineRule="auto"/>
+        <w:rPr>
+          <w:rFonts w:ascii="Arial" w:eastAsia="Arial" w:hAnsi="Arial" w:cs="Arial"/>
+          <w:bCs/>
+        </w:rPr>
+      </w:pPr>
+    </w:p>
+    <w:p>
+      <w:pPr>
+        <w:pBdr>
+          <w:top w:val="single" w:sz="4" w:space="1" w:color="000000"/>
+          <w:left w:val="single" w:sz="4" w:space="4" w:color="000000"/>
+          <w:bottom w:val="single" w:sz="4" w:space="31" w:color="000000"/>
+          <w:right w:val="single" w:sz="4" w:space="4" w:color="000000"/>
+        </w:pBdr>
+        <w:spacing w:line="360" w:lineRule="auto"/>
+        <w:rPr>
+          <w:rFonts w:ascii="Arial" w:eastAsia="Arial" w:hAnsi="Arial" w:cs="Arial"/>
+          <w:b/>
+        </w:rPr>
+      </w:pPr>
+      <w:r>
+        <w:rPr>
+          <w:rFonts w:ascii="Arial" w:eastAsia="Arial" w:hAnsi="Arial" w:cs="Arial"/>
+          <w:b/>
+        </w:rPr>
+        <w:t xml:space="preserve">Problems: </w:t>
+      </w:r>
+    </w:p>
+    <w:p>
+      <w:pPr>
+        <w:pBdr>
+          <w:top w:val="single" w:sz="4" w:space="1" w:color="000000"/>
+          <w:left w:val="single" w:sz="4" w:space="4" w:color="000000"/>
+          <w:bottom w:val="single" w:sz="4" w:space="31" w:color="000000"/>
+          <w:right w:val="single" w:sz="4" w:space="4" w:color="000000"/>
+        </w:pBdr>
+        <w:spacing w:line="360" w:lineRule="auto"/>
+        <w:rPr>
+          <w:rFonts w:ascii="Arial" w:eastAsia="Arial" w:hAnsi="Arial" w:cs="Arial"/>
+          <w:bCs/>
+          <w:sz w:val="22"/>
+          <w:szCs w:val="22"/>
+        </w:rPr>
+      </w:pPr>
+      <w:r>
+        <w:rPr>
+          <w:rFonts w:ascii="Arial" w:eastAsia="Arial" w:hAnsi="Arial" w:cs="Arial"/>
+          <w:bCs/>
+          <w:sz w:val="22"/>
+          <w:szCs w:val="22"/>
+        </w:rPr>
+        <w:t>A</w:t>
+      </w:r>
+      <w:r>
+        <w:rPr>
+          <w:rFonts w:ascii="Arial" w:eastAsia="Arial" w:hAnsi="Arial" w:cs="Arial"/>
+          <w:bCs/>
+          <w:sz w:val="22"/>
+          <w:szCs w:val="22"/>
+        </w:rPr>
+        <w:t>.</w:t>
+      </w:r>
+      <w:r>
+        <w:rPr>
+          <w:rFonts w:ascii="Arial" w:eastAsia="Arial" w:hAnsi="Arial" w:cs="Arial"/>
+          <w:bCs/>
+          <w:sz w:val="22"/>
+          <w:szCs w:val="22"/>
+        </w:rPr>
+        <w:t xml:space="preserve"> </w:t>
+      </w:r>
+    </w:p>
+    <w:p>
+      <w:pPr>
+        <w:pBdr>
+          <w:top w:val="single" w:sz="4" w:space="1" w:color="000000"/>
+          <w:left w:val="single" w:sz="4" w:space="4" w:color="000000"/>
+          <w:bottom w:val="single" w:sz="4" w:space="31" w:color="000000"/>
+          <w:right w:val="single" w:sz="4" w:space="4" w:color="000000"/>
+        </w:pBdr>
+        <w:spacing w:line="360" w:lineRule="auto"/>
+        <w:rPr>
+          <w:rFonts w:ascii="Arial" w:eastAsia="Arial" w:hAnsi="Arial" w:cs="Arial"/>
+          <w:bCs/>
+          <w:sz w:val="22"/>
+          <w:szCs w:val="22"/>
+        </w:rPr>
+      </w:pPr>
+      <w:r>
+        <w:rPr>
+          <w:rFonts w:ascii="Arial" w:eastAsia="Arial" w:hAnsi="Arial" w:cs="Arial"/>
+          <w:bCs/>
+          <w:sz w:val="22"/>
+          <w:szCs w:val="22"/>
+        </w:rPr>
+        <w:t>B</w:t>
+      </w:r>
+      <w:r>
+        <w:rPr>
+          <w:rFonts w:ascii="Arial" w:eastAsia="Arial" w:hAnsi="Arial" w:cs="Arial"/>
+          <w:bCs/>
+          <w:sz w:val="22"/>
+          <w:szCs w:val="22"/>
+        </w:rPr>
+        <w:t>.</w:t>
+      </w:r>
+      <w:r>
+        <w:rPr>
+          <w:rFonts w:ascii="Arial" w:eastAsia="Arial" w:hAnsi="Arial" w:cs="Arial"/>
+          <w:bCs/>
+          <w:sz w:val="22"/>
+          <w:szCs w:val="22"/>
+        </w:rPr>
+        <w:t xml:space="preserve"> </w:t>
+      </w:r>
+    </w:p>
+    <w:p>
+      <w:pPr>
+        <w:pBdr>
+          <w:top w:val="single" w:sz="4" w:space="1" w:color="000000"/>
+          <w:left w:val="single" w:sz="4" w:space="4" w:color="000000"/>
+          <w:bottom w:val="single" w:sz="4" w:space="31" w:color="000000"/>
+          <w:right w:val="single" w:sz="4" w:space="4" w:color="000000"/>
+        </w:pBdr>
+        <w:spacing w:line="360" w:lineRule="auto"/>
+        <w:rPr>
+          <w:rFonts w:ascii="Arial" w:eastAsia="Arial" w:hAnsi="Arial" w:cs="Arial"/>
+          <w:b/>
+        </w:rPr>
+      </w:pPr>
+    </w:p>
+    <w:p>
+      <w:pPr>
+        <w:pBdr>
+          <w:top w:val="single" w:sz="4" w:space="1" w:color="000000"/>
+          <w:left w:val="single" w:sz="4" w:space="4" w:color="000000"/>
+          <w:bottom w:val="single" w:sz="4" w:space="31" w:color="000000"/>
+          <w:right w:val="single" w:sz="4" w:space="4" w:color="000000"/>
+        </w:pBdr>
+        <w:spacing w:line="360" w:lineRule="auto"/>
+        <w:rPr>
+          <w:rFonts w:ascii="Arial" w:eastAsia="Arial" w:hAnsi="Arial" w:cs="Arial"/>
+          <w:b/>
+        </w:rPr>
+      </w:pPr>
+      <w:r>
+        <w:rPr>
+          <w:rFonts w:ascii="Arial" w:eastAsia="Arial" w:hAnsi="Arial" w:cs="Arial"/>
+          <w:b/>
+        </w:rPr>
+        <w:t xml:space="preserve">Tasks for the Next Meeting: </w:t>
+      </w:r>
+    </w:p>
+    <w:p>
+      <w:pPr>
+        <w:pBdr>
+          <w:top w:val="single" w:sz="4" w:space="1" w:color="000000"/>
+          <w:left w:val="single" w:sz="4" w:space="4" w:color="000000"/>
+          <w:bottom w:val="single" w:sz="4" w:space="31" w:color="000000"/>
+          <w:right w:val="single" w:sz="4" w:space="4" w:color="000000"/>
+        </w:pBdr>
+        <w:spacing w:line="360" w:lineRule="auto"/>
+        <w:rPr>
+          <w:rFonts w:ascii="Arial" w:eastAsia="Arial" w:hAnsi="Arial" w:cs="Arial"/>
+          <w:bCs/>
+          <w:sz w:val="22"/>
+          <w:szCs w:val="22"/>
+        </w:rPr>
+      </w:pPr>
+      <w:r>
+        <w:rPr>
+          <w:rFonts w:ascii="Arial" w:eastAsia="Arial" w:hAnsi="Arial" w:cs="Arial"/>
+          <w:bCs/>
+          <w:sz w:val="22"/>
+          <w:szCs w:val="22"/>
+        </w:rPr>
+        <w:t>A</w:t>
+      </w:r>
+      <w:r>
+        <w:rPr>
+          <w:rFonts w:ascii="Arial" w:eastAsia="Arial" w:hAnsi="Arial" w:cs="Arial"/>
+          <w:bCs/>
+          <w:sz w:val="22"/>
+          <w:szCs w:val="22"/>
+        </w:rPr>
+        <w:t>.</w:t>
+      </w:r>
+      <w:r>
+        <w:rPr>
+          <w:rFonts w:ascii="Arial" w:eastAsia="Arial" w:hAnsi="Arial" w:cs="Arial"/>
+          <w:b/>
+          <w:sz w:val="22"/>
+          <w:szCs w:val="22"/>
+        </w:rPr>
+        <w:t xml:space="preserve"> </w:t>
+      </w:r>
+      <w:r>
+        <w:rPr>
+          <w:rFonts w:ascii="Arial" w:eastAsia="Arial" w:hAnsi="Arial" w:cs="Arial"/>
+          <w:b/>
+          <w:sz w:val="22"/>
+          <w:szCs w:val="22"/>
+        </w:rPr>
+        <w:t>Complete for due project development process</w:t>
+      </w:r>
+    </w:p>
+    <w:p>
+      <w:pPr>
+        <w:pBdr>
+          <w:top w:val="single" w:sz="4" w:space="1" w:color="000000"/>
+          <w:left w:val="single" w:sz="4" w:space="4" w:color="000000"/>
+          <w:bottom w:val="single" w:sz="4" w:space="31" w:color="000000"/>
+          <w:right w:val="single" w:sz="4" w:space="4" w:color="000000"/>
+        </w:pBdr>
+        <w:spacing w:line="360" w:lineRule="auto"/>
+        <w:rPr>
+          <w:rFonts w:ascii="Arial" w:eastAsia="Arial" w:hAnsi="Arial" w:cs="Arial"/>
+          <w:bCs/>
+          <w:sz w:val="22"/>
+          <w:szCs w:val="22"/>
+        </w:rPr>
+      </w:pPr>
+      <w:r>
+        <w:rPr>
+          <w:rFonts w:ascii="Arial" w:eastAsia="Arial" w:hAnsi="Arial" w:cs="Arial"/>
+          <w:bCs/>
+          <w:sz w:val="22"/>
+          <w:szCs w:val="22"/>
+        </w:rPr>
+        <w:t>B</w:t>
+      </w:r>
+      <w:r>
+        <w:rPr>
+          <w:rFonts w:ascii="Arial" w:eastAsia="Arial" w:hAnsi="Arial" w:cs="Arial"/>
+          <w:bCs/>
+          <w:sz w:val="22"/>
+          <w:szCs w:val="22"/>
+        </w:rPr>
+        <w:t>.</w:t>
+      </w:r>
+      <w:r>
+        <w:rPr>
+          <w:rFonts w:ascii="Arial" w:eastAsia="Arial" w:hAnsi="Arial" w:cs="Arial"/>
+          <w:bCs/>
+          <w:sz w:val="22"/>
+          <w:szCs w:val="22"/>
+        </w:rPr>
+        <w:t xml:space="preserve"> </w:t>
+      </w:r>
+      <w:r>
+        <w:rPr>
+          <w:rFonts w:ascii="Arial" w:eastAsia="Arial" w:hAnsi="Arial" w:cs="Arial"/>
+          <w:bCs/>
+          <w:sz w:val="22"/>
+          <w:szCs w:val="22"/>
+        </w:rPr>
+        <w:t xml:space="preserve">Research about the Firebase push notification </w:t>
       </w:r>
     </w:p>
     <w:p>
@@ -11202,7 +12918,7 @@
   <w:style w:type="paragraph" w:default="1" w:styleId="Normal">
     <w:name w:val="Normal"/>
     <w:qFormat/>
-    <w:rsid w:val="00CE1026"/>
+    <w:rsid w:val="00613CC7"/>
   </w:style>
   <w:style w:type="paragraph" w:styleId="Heading1">
     <w:name w:val="heading 1"/>

</xml_diff>

<commit_message>
update the development and documentations
</commit_message>
<xml_diff>
--- a/Log-Sheets/Supervisor Meeting Log Sheet/Log Book.docx
+++ b/Log-Sheets/Supervisor Meeting Log Sheet/Log Book.docx
@@ -2622,27 +2622,7 @@
           <w:sz w:val="22"/>
           <w:szCs w:val="22"/>
         </w:rPr>
-        <w:t xml:space="preserve">Draff proposal submission where </w:t>
-      </w:r>
-      <w:proofErr w:type="gramStart"/>
-      <w:r>
-        <w:rPr>
-          <w:rFonts w:ascii="Arial" w:eastAsia="Arial" w:hAnsi="Arial" w:cs="Arial"/>
-          <w:bCs/>
-          <w:sz w:val="22"/>
-          <w:szCs w:val="22"/>
-        </w:rPr>
-        <w:t>write</w:t>
-      </w:r>
-      <w:proofErr w:type="gramEnd"/>
-      <w:r>
-        <w:rPr>
-          <w:rFonts w:ascii="Arial" w:eastAsia="Arial" w:hAnsi="Arial" w:cs="Arial"/>
-          <w:bCs/>
-          <w:sz w:val="22"/>
-          <w:szCs w:val="22"/>
-        </w:rPr>
-        <w:t xml:space="preserve"> the complete process like introduction, methodology selection, Requirements, WBS, Gantt Chart etc.</w:t>
+        <w:t>Draff proposal submission where write the complete process like introduction, methodology selection, Requirements, WBS, Gantt Chart etc.</w:t>
       </w:r>
     </w:p>
     <w:p>
@@ -10112,14 +10092,7 @@
           <w:rFonts w:ascii="Arial" w:eastAsia="Arial" w:hAnsi="Arial" w:cs="Arial"/>
           <w:bCs/>
         </w:rPr>
-        <w:t>1</w:t>
-      </w:r>
-      <w:r>
-        <w:rPr>
-          <w:rFonts w:ascii="Arial" w:eastAsia="Arial" w:hAnsi="Arial" w:cs="Arial"/>
-          <w:bCs/>
-        </w:rPr>
-        <w:t>2</w:t>
+        <w:t>12</w:t>
       </w:r>
       <w:r>
         <w:rPr>
@@ -10349,6 +10322,7 @@
         <w:spacing w:line="360" w:lineRule="auto"/>
         <w:rPr>
           <w:rFonts w:ascii="Arial" w:eastAsia="Arial" w:hAnsi="Arial" w:cs="Arial"/>
+          <w:bCs/>
           <w:sz w:val="22"/>
           <w:szCs w:val="22"/>
         </w:rPr>
@@ -10369,16 +10343,61 @@
           <w:sz w:val="22"/>
           <w:szCs w:val="22"/>
         </w:rPr>
-        <w:t xml:space="preserve"> </w:t>
-      </w:r>
-      <w:r>
-        <w:rPr>
-          <w:rFonts w:ascii="Arial" w:eastAsia="Arial" w:hAnsi="Arial" w:cs="Arial"/>
-          <w:bCs/>
-          <w:sz w:val="22"/>
-          <w:szCs w:val="22"/>
-        </w:rPr>
-        <w:t>Discuss the development process.</w:t>
+        <w:t xml:space="preserve"> Discuss the development process.</w:t>
+      </w:r>
+    </w:p>
+    <w:p>
+      <w:pPr>
+        <w:pBdr>
+          <w:top w:val="single" w:sz="4" w:space="1" w:color="000000"/>
+          <w:left w:val="single" w:sz="4" w:space="4" w:color="000000"/>
+          <w:bottom w:val="single" w:sz="4" w:space="31" w:color="000000"/>
+          <w:right w:val="single" w:sz="4" w:space="4" w:color="000000"/>
+        </w:pBdr>
+        <w:tabs>
+          <w:tab w:val="left" w:pos="6887"/>
+        </w:tabs>
+        <w:spacing w:line="360" w:lineRule="auto"/>
+        <w:rPr>
+          <w:rFonts w:ascii="Arial" w:eastAsia="Arial" w:hAnsi="Arial" w:cs="Arial"/>
+          <w:sz w:val="22"/>
+          <w:szCs w:val="22"/>
+        </w:rPr>
+      </w:pPr>
+      <w:r>
+        <w:rPr>
+          <w:rFonts w:ascii="Arial" w:eastAsia="Arial" w:hAnsi="Arial" w:cs="Arial"/>
+          <w:sz w:val="22"/>
+          <w:szCs w:val="22"/>
+        </w:rPr>
+        <w:t>B. Interim report summation related to discussion.</w:t>
+      </w:r>
+    </w:p>
+    <w:p>
+      <w:pPr>
+        <w:pBdr>
+          <w:top w:val="single" w:sz="4" w:space="1" w:color="000000"/>
+          <w:left w:val="single" w:sz="4" w:space="4" w:color="000000"/>
+          <w:bottom w:val="single" w:sz="4" w:space="31" w:color="000000"/>
+          <w:right w:val="single" w:sz="4" w:space="4" w:color="000000"/>
+        </w:pBdr>
+        <w:tabs>
+          <w:tab w:val="left" w:pos="6887"/>
+        </w:tabs>
+        <w:spacing w:line="360" w:lineRule="auto"/>
+        <w:rPr>
+          <w:rFonts w:ascii="Arial" w:eastAsia="Arial" w:hAnsi="Arial" w:cs="Arial"/>
+          <w:sz w:val="22"/>
+          <w:szCs w:val="22"/>
+        </w:rPr>
+      </w:pPr>
+      <w:r>
+        <w:rPr>
+          <w:rFonts w:ascii="Arial" w:eastAsia="Arial" w:hAnsi="Arial" w:cs="Arial"/>
+          <w:sz w:val="22"/>
+          <w:szCs w:val="22"/>
+        </w:rPr>
+        <w:t>C. Show the project development progress with which sprint currently works.</w:t>
       </w:r>
     </w:p>
     <w:p>
@@ -10429,18 +10448,19 @@
         <w:spacing w:line="360" w:lineRule="auto"/>
         <w:rPr>
           <w:rFonts w:ascii="Arial" w:eastAsia="Arial" w:hAnsi="Arial" w:cs="Arial"/>
-          <w:sz w:val="22"/>
-          <w:szCs w:val="22"/>
-        </w:rPr>
-      </w:pPr>
-      <w:r>
-        <w:rPr>
-          <w:rFonts w:ascii="Arial" w:eastAsia="Arial" w:hAnsi="Arial" w:cs="Arial"/>
-          <w:bCs/>
-          <w:sz w:val="22"/>
-          <w:szCs w:val="22"/>
-        </w:rPr>
-        <w:t xml:space="preserve">A. </w:t>
+          <w:bCs/>
+          <w:sz w:val="22"/>
+          <w:szCs w:val="22"/>
+        </w:rPr>
+      </w:pPr>
+      <w:r>
+        <w:rPr>
+          <w:rFonts w:ascii="Arial" w:eastAsia="Arial" w:hAnsi="Arial" w:cs="Arial"/>
+          <w:bCs/>
+          <w:sz w:val="22"/>
+          <w:szCs w:val="22"/>
+        </w:rPr>
+        <w:t>A. How to move the final year project and complete it before the deadline.</w:t>
       </w:r>
     </w:p>
     <w:p>
@@ -10488,37 +10508,7 @@
           <w:sz w:val="22"/>
           <w:szCs w:val="22"/>
         </w:rPr>
-        <w:tab/>
-      </w:r>
-    </w:p>
-    <w:p>
-      <w:pPr>
-        <w:pBdr>
-          <w:top w:val="single" w:sz="4" w:space="1" w:color="000000"/>
-          <w:left w:val="single" w:sz="4" w:space="4" w:color="000000"/>
-          <w:bottom w:val="single" w:sz="4" w:space="31" w:color="000000"/>
-          <w:right w:val="single" w:sz="4" w:space="4" w:color="000000"/>
-        </w:pBdr>
-        <w:tabs>
-          <w:tab w:val="center" w:pos="4680"/>
-          <w:tab w:val="left" w:pos="5102"/>
-        </w:tabs>
-        <w:spacing w:line="360" w:lineRule="auto"/>
-        <w:rPr>
-          <w:rFonts w:ascii="Arial" w:eastAsia="Arial" w:hAnsi="Arial" w:cs="Arial"/>
-          <w:bCs/>
-          <w:sz w:val="22"/>
-          <w:szCs w:val="22"/>
-        </w:rPr>
-      </w:pPr>
-      <w:r>
-        <w:rPr>
-          <w:rFonts w:ascii="Arial" w:eastAsia="Arial" w:hAnsi="Arial" w:cs="Arial"/>
-          <w:bCs/>
-          <w:sz w:val="22"/>
-          <w:szCs w:val="22"/>
-        </w:rPr>
-        <w:t xml:space="preserve">C. </w:t>
+        <w:t xml:space="preserve"> Change the Internal device emulator.</w:t>
       </w:r>
     </w:p>
     <w:p>
@@ -10643,70 +10633,123 @@
           <w:sz w:val="22"/>
           <w:szCs w:val="22"/>
         </w:rPr>
+        <w:t xml:space="preserve"> Demonstrated time emulator cannot be run in Android Studio.</w:t>
+      </w:r>
+    </w:p>
+    <w:p>
+      <w:pPr>
+        <w:pBdr>
+          <w:top w:val="single" w:sz="4" w:space="1" w:color="000000"/>
+          <w:left w:val="single" w:sz="4" w:space="4" w:color="000000"/>
+          <w:bottom w:val="single" w:sz="4" w:space="31" w:color="000000"/>
+          <w:right w:val="single" w:sz="4" w:space="4" w:color="000000"/>
+        </w:pBdr>
+        <w:spacing w:line="360" w:lineRule="auto"/>
+        <w:rPr>
+          <w:rFonts w:ascii="Arial" w:eastAsia="Arial" w:hAnsi="Arial" w:cs="Arial"/>
+          <w:b/>
+        </w:rPr>
+      </w:pPr>
+    </w:p>
+    <w:p>
+      <w:pPr>
+        <w:pBdr>
+          <w:top w:val="single" w:sz="4" w:space="1" w:color="000000"/>
+          <w:left w:val="single" w:sz="4" w:space="4" w:color="000000"/>
+          <w:bottom w:val="single" w:sz="4" w:space="31" w:color="000000"/>
+          <w:right w:val="single" w:sz="4" w:space="4" w:color="000000"/>
+        </w:pBdr>
+        <w:spacing w:line="360" w:lineRule="auto"/>
+        <w:rPr>
+          <w:rFonts w:ascii="Arial" w:eastAsia="Arial" w:hAnsi="Arial" w:cs="Arial"/>
+          <w:b/>
+        </w:rPr>
+      </w:pPr>
+      <w:r>
+        <w:rPr>
+          <w:rFonts w:ascii="Arial" w:eastAsia="Arial" w:hAnsi="Arial" w:cs="Arial"/>
+          <w:b/>
+        </w:rPr>
+        <w:t xml:space="preserve">Tasks for the Next Meeting: </w:t>
+      </w:r>
+    </w:p>
+    <w:p>
+      <w:pPr>
+        <w:pBdr>
+          <w:top w:val="single" w:sz="4" w:space="1" w:color="000000"/>
+          <w:left w:val="single" w:sz="4" w:space="4" w:color="000000"/>
+          <w:bottom w:val="single" w:sz="4" w:space="31" w:color="000000"/>
+          <w:right w:val="single" w:sz="4" w:space="4" w:color="000000"/>
+        </w:pBdr>
+        <w:spacing w:line="360" w:lineRule="auto"/>
+        <w:rPr>
+          <w:rFonts w:ascii="Arial" w:eastAsia="Arial" w:hAnsi="Arial" w:cs="Arial"/>
+          <w:bCs/>
+          <w:sz w:val="22"/>
+          <w:szCs w:val="22"/>
+        </w:rPr>
+      </w:pPr>
+      <w:r>
+        <w:rPr>
+          <w:rFonts w:ascii="Arial" w:eastAsia="Arial" w:hAnsi="Arial" w:cs="Arial"/>
+          <w:bCs/>
+          <w:sz w:val="22"/>
+          <w:szCs w:val="22"/>
+        </w:rPr>
+        <w:t>A</w:t>
+      </w:r>
+      <w:r>
+        <w:rPr>
+          <w:rFonts w:ascii="Arial" w:eastAsia="Arial" w:hAnsi="Arial" w:cs="Arial"/>
+          <w:bCs/>
+          <w:sz w:val="22"/>
+          <w:szCs w:val="22"/>
+        </w:rPr>
+        <w:t>.</w:t>
+      </w:r>
+      <w:r>
+        <w:rPr>
+          <w:rFonts w:ascii="Arial" w:eastAsia="Arial" w:hAnsi="Arial" w:cs="Arial"/>
+          <w:b/>
+          <w:sz w:val="22"/>
+          <w:szCs w:val="22"/>
+        </w:rPr>
         <w:t xml:space="preserve"> </w:t>
       </w:r>
-    </w:p>
-    <w:p>
-      <w:pPr>
-        <w:pBdr>
-          <w:top w:val="single" w:sz="4" w:space="1" w:color="000000"/>
-          <w:left w:val="single" w:sz="4" w:space="4" w:color="000000"/>
-          <w:bottom w:val="single" w:sz="4" w:space="31" w:color="000000"/>
-          <w:right w:val="single" w:sz="4" w:space="4" w:color="000000"/>
-        </w:pBdr>
-        <w:spacing w:line="360" w:lineRule="auto"/>
-        <w:rPr>
-          <w:rFonts w:ascii="Arial" w:eastAsia="Arial" w:hAnsi="Arial" w:cs="Arial"/>
-          <w:b/>
-        </w:rPr>
-      </w:pPr>
-    </w:p>
-    <w:p>
-      <w:pPr>
-        <w:pBdr>
-          <w:top w:val="single" w:sz="4" w:space="1" w:color="000000"/>
-          <w:left w:val="single" w:sz="4" w:space="4" w:color="000000"/>
-          <w:bottom w:val="single" w:sz="4" w:space="31" w:color="000000"/>
-          <w:right w:val="single" w:sz="4" w:space="4" w:color="000000"/>
-        </w:pBdr>
-        <w:spacing w:line="360" w:lineRule="auto"/>
-        <w:rPr>
-          <w:rFonts w:ascii="Arial" w:eastAsia="Arial" w:hAnsi="Arial" w:cs="Arial"/>
-          <w:b/>
-        </w:rPr>
-      </w:pPr>
-      <w:r>
-        <w:rPr>
-          <w:rFonts w:ascii="Arial" w:eastAsia="Arial" w:hAnsi="Arial" w:cs="Arial"/>
-          <w:b/>
-        </w:rPr>
-        <w:t xml:space="preserve">Tasks for the Next Meeting: </w:t>
-      </w:r>
-    </w:p>
-    <w:p>
-      <w:pPr>
-        <w:pBdr>
-          <w:top w:val="single" w:sz="4" w:space="1" w:color="000000"/>
-          <w:left w:val="single" w:sz="4" w:space="4" w:color="000000"/>
-          <w:bottom w:val="single" w:sz="4" w:space="31" w:color="000000"/>
-          <w:right w:val="single" w:sz="4" w:space="4" w:color="000000"/>
-        </w:pBdr>
-        <w:spacing w:line="360" w:lineRule="auto"/>
-        <w:rPr>
-          <w:rFonts w:ascii="Arial" w:eastAsia="Arial" w:hAnsi="Arial" w:cs="Arial"/>
-          <w:bCs/>
-          <w:sz w:val="22"/>
-          <w:szCs w:val="22"/>
-        </w:rPr>
-      </w:pPr>
-      <w:r>
-        <w:rPr>
-          <w:rFonts w:ascii="Arial" w:eastAsia="Arial" w:hAnsi="Arial" w:cs="Arial"/>
-          <w:bCs/>
-          <w:sz w:val="22"/>
-          <w:szCs w:val="22"/>
-        </w:rPr>
-        <w:t>A</w:t>
+      <w:r>
+        <w:rPr>
+          <w:rFonts w:ascii="Arial" w:eastAsia="Arial" w:hAnsi="Arial" w:cs="Arial"/>
+          <w:bCs/>
+          <w:sz w:val="22"/>
+          <w:szCs w:val="22"/>
+        </w:rPr>
+        <w:t>after vacation come to complete the 60% development progress.</w:t>
+      </w:r>
+    </w:p>
+    <w:p>
+      <w:pPr>
+        <w:pBdr>
+          <w:top w:val="single" w:sz="4" w:space="1" w:color="000000"/>
+          <w:left w:val="single" w:sz="4" w:space="4" w:color="000000"/>
+          <w:bottom w:val="single" w:sz="4" w:space="31" w:color="000000"/>
+          <w:right w:val="single" w:sz="4" w:space="4" w:color="000000"/>
+        </w:pBdr>
+        <w:spacing w:line="360" w:lineRule="auto"/>
+        <w:rPr>
+          <w:rFonts w:ascii="Arial" w:eastAsia="Arial" w:hAnsi="Arial" w:cs="Arial"/>
+          <w:bCs/>
+          <w:sz w:val="22"/>
+          <w:szCs w:val="22"/>
+        </w:rPr>
+      </w:pPr>
+      <w:r>
+        <w:rPr>
+          <w:rFonts w:ascii="Arial" w:eastAsia="Arial" w:hAnsi="Arial" w:cs="Arial"/>
+          <w:bCs/>
+          <w:sz w:val="22"/>
+          <w:szCs w:val="22"/>
+        </w:rPr>
+        <w:t>B</w:t>
       </w:r>
       <w:r>
         <w:rPr>
@@ -10720,55 +10763,11 @@
       <w:r>
         <w:rPr>
           <w:rFonts w:ascii="Arial" w:eastAsia="Arial" w:hAnsi="Arial" w:cs="Arial"/>
-          <w:b/>
-          <w:sz w:val="22"/>
-          <w:szCs w:val="22"/>
-        </w:rPr>
-        <w:t xml:space="preserve"> </w:t>
-      </w:r>
-    </w:p>
-    <w:p>
-      <w:pPr>
-        <w:pBdr>
-          <w:top w:val="single" w:sz="4" w:space="1" w:color="000000"/>
-          <w:left w:val="single" w:sz="4" w:space="4" w:color="000000"/>
-          <w:bottom w:val="single" w:sz="4" w:space="31" w:color="000000"/>
-          <w:right w:val="single" w:sz="4" w:space="4" w:color="000000"/>
-        </w:pBdr>
-        <w:spacing w:line="360" w:lineRule="auto"/>
-        <w:rPr>
-          <w:rFonts w:ascii="Arial" w:eastAsia="Arial" w:hAnsi="Arial" w:cs="Arial"/>
-          <w:bCs/>
-          <w:sz w:val="22"/>
-          <w:szCs w:val="22"/>
-        </w:rPr>
-      </w:pPr>
-      <w:r>
-        <w:rPr>
-          <w:rFonts w:ascii="Arial" w:eastAsia="Arial" w:hAnsi="Arial" w:cs="Arial"/>
-          <w:bCs/>
-          <w:sz w:val="22"/>
-          <w:szCs w:val="22"/>
-        </w:rPr>
-        <w:t>B</w:t>
-      </w:r>
-      <w:r>
-        <w:rPr>
-          <w:rFonts w:ascii="Arial" w:eastAsia="Arial" w:hAnsi="Arial" w:cs="Arial"/>
-          <w:bCs/>
-          <w:sz w:val="22"/>
-          <w:szCs w:val="22"/>
-        </w:rPr>
-        <w:t>.</w:t>
-      </w:r>
-      <w:r>
-        <w:rPr>
-          <w:rFonts w:ascii="Arial" w:eastAsia="Arial" w:hAnsi="Arial" w:cs="Arial"/>
-          <w:bCs/>
-          <w:sz w:val="22"/>
-          <w:szCs w:val="22"/>
-        </w:rPr>
-        <w:t xml:space="preserve"> </w:t>
+          <w:bCs/>
+          <w:sz w:val="22"/>
+          <w:szCs w:val="22"/>
+        </w:rPr>
+        <w:t xml:space="preserve"> More gain research about the stack and if any doesn’t know anything then re-learning anywhere.</w:t>
       </w:r>
     </w:p>
     <w:p>
@@ -10829,26 +10828,13 @@
           <w:b/>
         </w:rPr>
       </w:pPr>
-      <w:r>
-        <w:rPr>
-          <w:rFonts w:ascii="Arial" w:eastAsia="Arial" w:hAnsi="Arial" w:cs="Arial"/>
-          <w:b/>
-        </w:rPr>
-        <w:br/>
-      </w:r>
-    </w:p>
-    <w:p>
-      <w:pPr>
-        <w:rPr>
-          <w:rFonts w:ascii="Arial" w:eastAsia="Arial" w:hAnsi="Arial" w:cs="Arial"/>
-          <w:b/>
-        </w:rPr>
-      </w:pPr>
-      <w:r>
-        <w:rPr>
-          <w:rFonts w:ascii="Arial" w:eastAsia="Arial" w:hAnsi="Arial" w:cs="Arial"/>
-          <w:b/>
-        </w:rPr>
+    </w:p>
+    <w:p/>
+    <w:p>
+      <w:pPr>
+        <w:spacing w:after="160" w:line="259" w:lineRule="auto"/>
+      </w:pPr>
+      <w:r>
         <w:br w:type="page"/>
       </w:r>
     </w:p>
@@ -10910,14 +10896,7 @@
           <w:rFonts w:ascii="Arial" w:eastAsia="Arial" w:hAnsi="Arial" w:cs="Arial"/>
           <w:bCs/>
         </w:rPr>
-        <w:t>1</w:t>
-      </w:r>
-      <w:r>
-        <w:rPr>
-          <w:rFonts w:ascii="Arial" w:eastAsia="Arial" w:hAnsi="Arial" w:cs="Arial"/>
-          <w:bCs/>
-        </w:rPr>
-        <w:t>3</w:t>
+        <w:t>13</w:t>
       </w:r>
       <w:r>
         <w:rPr>
@@ -11182,11 +11161,238 @@
       <w:r>
         <w:rPr>
           <w:rFonts w:ascii="Arial" w:eastAsia="Arial" w:hAnsi="Arial" w:cs="Arial"/>
-          <w:bCs/>
-          <w:sz w:val="22"/>
-          <w:szCs w:val="22"/>
-        </w:rPr>
-        <w:t>A.</w:t>
+          <w:sz w:val="22"/>
+          <w:szCs w:val="22"/>
+        </w:rPr>
+        <w:t>A. Discussion about the project develop</w:t>
+      </w:r>
+      <w:r>
+        <w:rPr>
+          <w:rFonts w:ascii="Arial" w:eastAsia="Arial" w:hAnsi="Arial" w:cs="Arial"/>
+          <w:sz w:val="22"/>
+          <w:szCs w:val="22"/>
+        </w:rPr>
+        <w:t>ed progress</w:t>
+      </w:r>
+      <w:r>
+        <w:rPr>
+          <w:rFonts w:ascii="Arial" w:eastAsia="Arial" w:hAnsi="Arial" w:cs="Arial"/>
+          <w:sz w:val="22"/>
+          <w:szCs w:val="22"/>
+        </w:rPr>
+        <w:t>.</w:t>
+      </w:r>
+    </w:p>
+    <w:p>
+      <w:pPr>
+        <w:pBdr>
+          <w:top w:val="single" w:sz="4" w:space="1" w:color="000000"/>
+          <w:left w:val="single" w:sz="4" w:space="4" w:color="000000"/>
+          <w:bottom w:val="single" w:sz="4" w:space="31" w:color="000000"/>
+          <w:right w:val="single" w:sz="4" w:space="4" w:color="000000"/>
+        </w:pBdr>
+        <w:tabs>
+          <w:tab w:val="left" w:pos="6887"/>
+        </w:tabs>
+        <w:spacing w:line="360" w:lineRule="auto"/>
+        <w:rPr>
+          <w:rFonts w:ascii="Arial" w:eastAsia="Arial" w:hAnsi="Arial" w:cs="Arial"/>
+          <w:sz w:val="22"/>
+          <w:szCs w:val="22"/>
+        </w:rPr>
+      </w:pPr>
+      <w:r>
+        <w:rPr>
+          <w:rFonts w:ascii="Arial" w:eastAsia="Arial" w:hAnsi="Arial" w:cs="Arial"/>
+          <w:sz w:val="22"/>
+          <w:szCs w:val="22"/>
+        </w:rPr>
+        <w:t>B. We discussed what we will learn next week: how to write the test cases.</w:t>
+      </w:r>
+    </w:p>
+    <w:p>
+      <w:pPr>
+        <w:pBdr>
+          <w:top w:val="single" w:sz="4" w:space="1" w:color="000000"/>
+          <w:left w:val="single" w:sz="4" w:space="4" w:color="000000"/>
+          <w:bottom w:val="single" w:sz="4" w:space="31" w:color="000000"/>
+          <w:right w:val="single" w:sz="4" w:space="4" w:color="000000"/>
+        </w:pBdr>
+        <w:tabs>
+          <w:tab w:val="left" w:pos="6887"/>
+        </w:tabs>
+        <w:spacing w:line="360" w:lineRule="auto"/>
+        <w:rPr>
+          <w:rFonts w:ascii="Arial" w:eastAsia="Arial" w:hAnsi="Arial" w:cs="Arial"/>
+          <w:sz w:val="22"/>
+          <w:szCs w:val="22"/>
+        </w:rPr>
+      </w:pPr>
+      <w:r>
+        <w:rPr>
+          <w:rFonts w:ascii="Arial" w:eastAsia="Arial" w:hAnsi="Arial" w:cs="Arial"/>
+          <w:sz w:val="22"/>
+          <w:szCs w:val="22"/>
+        </w:rPr>
+        <w:t>C. Discussed the development issue or problem with the stack.</w:t>
+      </w:r>
+    </w:p>
+    <w:p>
+      <w:pPr>
+        <w:pBdr>
+          <w:top w:val="single" w:sz="4" w:space="1" w:color="000000"/>
+          <w:left w:val="single" w:sz="4" w:space="4" w:color="000000"/>
+          <w:bottom w:val="single" w:sz="4" w:space="31" w:color="000000"/>
+          <w:right w:val="single" w:sz="4" w:space="4" w:color="000000"/>
+        </w:pBdr>
+        <w:tabs>
+          <w:tab w:val="left" w:pos="6887"/>
+        </w:tabs>
+        <w:spacing w:line="360" w:lineRule="auto"/>
+        <w:rPr>
+          <w:rFonts w:ascii="Arial" w:eastAsia="Arial" w:hAnsi="Arial" w:cs="Arial"/>
+          <w:sz w:val="22"/>
+          <w:szCs w:val="22"/>
+        </w:rPr>
+      </w:pPr>
+      <w:r>
+        <w:rPr>
+          <w:rFonts w:ascii="Arial" w:eastAsia="Arial" w:hAnsi="Arial" w:cs="Arial"/>
+          <w:sz w:val="22"/>
+          <w:szCs w:val="22"/>
+        </w:rPr>
+        <w:t xml:space="preserve">D. </w:t>
+      </w:r>
+      <w:r>
+        <w:rPr>
+          <w:rFonts w:ascii="Arial" w:eastAsia="Arial" w:hAnsi="Arial" w:cs="Arial"/>
+          <w:sz w:val="22"/>
+          <w:szCs w:val="22"/>
+        </w:rPr>
+        <w:t>How to implement Google Maps more flexibly and better display it for the user</w:t>
+      </w:r>
+      <w:r>
+        <w:rPr>
+          <w:rFonts w:ascii="Arial" w:eastAsia="Arial" w:hAnsi="Arial" w:cs="Arial"/>
+          <w:sz w:val="22"/>
+          <w:szCs w:val="22"/>
+        </w:rPr>
+        <w:t>s</w:t>
+      </w:r>
+      <w:r>
+        <w:rPr>
+          <w:rFonts w:ascii="Arial" w:eastAsia="Arial" w:hAnsi="Arial" w:cs="Arial"/>
+          <w:sz w:val="22"/>
+          <w:szCs w:val="22"/>
+        </w:rPr>
+        <w:t>.</w:t>
+      </w:r>
+    </w:p>
+    <w:p>
+      <w:pPr>
+        <w:pBdr>
+          <w:top w:val="single" w:sz="4" w:space="1" w:color="000000"/>
+          <w:left w:val="single" w:sz="4" w:space="4" w:color="000000"/>
+          <w:bottom w:val="single" w:sz="4" w:space="31" w:color="000000"/>
+          <w:right w:val="single" w:sz="4" w:space="4" w:color="000000"/>
+        </w:pBdr>
+        <w:spacing w:line="360" w:lineRule="auto"/>
+        <w:rPr>
+          <w:rFonts w:ascii="Arial" w:eastAsia="Arial" w:hAnsi="Arial" w:cs="Arial"/>
+          <w:bCs/>
+        </w:rPr>
+      </w:pPr>
+    </w:p>
+    <w:p>
+      <w:pPr>
+        <w:pBdr>
+          <w:top w:val="single" w:sz="4" w:space="1" w:color="000000"/>
+          <w:left w:val="single" w:sz="4" w:space="4" w:color="000000"/>
+          <w:bottom w:val="single" w:sz="4" w:space="31" w:color="000000"/>
+          <w:right w:val="single" w:sz="4" w:space="4" w:color="000000"/>
+        </w:pBdr>
+        <w:spacing w:line="360" w:lineRule="auto"/>
+        <w:rPr>
+          <w:rFonts w:ascii="Arial" w:eastAsia="Arial" w:hAnsi="Arial" w:cs="Arial"/>
+          <w:b/>
+        </w:rPr>
+      </w:pPr>
+      <w:r>
+        <w:rPr>
+          <w:rFonts w:ascii="Arial" w:eastAsia="Arial" w:hAnsi="Arial" w:cs="Arial"/>
+          <w:b/>
+        </w:rPr>
+        <w:t xml:space="preserve">Achievements: </w:t>
+      </w:r>
+    </w:p>
+    <w:p>
+      <w:pPr>
+        <w:pBdr>
+          <w:top w:val="single" w:sz="4" w:space="1" w:color="000000"/>
+          <w:left w:val="single" w:sz="4" w:space="4" w:color="000000"/>
+          <w:bottom w:val="single" w:sz="4" w:space="31" w:color="000000"/>
+          <w:right w:val="single" w:sz="4" w:space="4" w:color="000000"/>
+        </w:pBdr>
+        <w:spacing w:line="360" w:lineRule="auto"/>
+        <w:rPr>
+          <w:rFonts w:ascii="Arial" w:eastAsia="Arial" w:hAnsi="Arial" w:cs="Arial"/>
+          <w:bCs/>
+          <w:sz w:val="22"/>
+          <w:szCs w:val="22"/>
+        </w:rPr>
+      </w:pPr>
+      <w:r>
+        <w:rPr>
+          <w:rFonts w:ascii="Arial" w:eastAsia="Arial" w:hAnsi="Arial" w:cs="Arial"/>
+          <w:bCs/>
+          <w:sz w:val="22"/>
+          <w:szCs w:val="22"/>
+        </w:rPr>
+        <w:t xml:space="preserve">A. </w:t>
+      </w:r>
+      <w:r>
+        <w:rPr>
+          <w:rFonts w:ascii="Arial" w:eastAsia="Arial" w:hAnsi="Arial" w:cs="Arial"/>
+          <w:bCs/>
+          <w:sz w:val="22"/>
+          <w:szCs w:val="22"/>
+        </w:rPr>
+        <w:t>How to improve the UI design for the better.</w:t>
+      </w:r>
+    </w:p>
+    <w:p>
+      <w:pPr>
+        <w:pBdr>
+          <w:top w:val="single" w:sz="4" w:space="1" w:color="000000"/>
+          <w:left w:val="single" w:sz="4" w:space="4" w:color="000000"/>
+          <w:bottom w:val="single" w:sz="4" w:space="31" w:color="000000"/>
+          <w:right w:val="single" w:sz="4" w:space="4" w:color="000000"/>
+        </w:pBdr>
+        <w:spacing w:line="360" w:lineRule="auto"/>
+        <w:rPr>
+          <w:rFonts w:ascii="Arial" w:eastAsia="Arial" w:hAnsi="Arial" w:cs="Arial"/>
+          <w:bCs/>
+          <w:sz w:val="22"/>
+          <w:szCs w:val="22"/>
+        </w:rPr>
+      </w:pPr>
+      <w:r>
+        <w:rPr>
+          <w:rFonts w:ascii="Arial" w:eastAsia="Arial" w:hAnsi="Arial" w:cs="Arial"/>
+          <w:bCs/>
+          <w:sz w:val="22"/>
+          <w:szCs w:val="22"/>
+        </w:rPr>
+        <w:t>B</w:t>
+      </w:r>
+      <w:r>
+        <w:rPr>
+          <w:rFonts w:ascii="Arial" w:eastAsia="Arial" w:hAnsi="Arial" w:cs="Arial"/>
+          <w:bCs/>
+          <w:sz w:val="22"/>
+          <w:szCs w:val="22"/>
+        </w:rPr>
+        <w:t>.</w:t>
       </w:r>
       <w:r>
         <w:rPr>
@@ -11204,7 +11410,826 @@
           <w:sz w:val="22"/>
           <w:szCs w:val="22"/>
         </w:rPr>
-        <w:t>Discussion about the project development</w:t>
+        <w:t>Google Maps implementation options include using a WebView to display the Google Map, utilizing the Routing API, or redirecting to the web-based Google Maps interface.</w:t>
+      </w:r>
+    </w:p>
+    <w:p>
+      <w:pPr>
+        <w:pBdr>
+          <w:top w:val="single" w:sz="4" w:space="1" w:color="000000"/>
+          <w:left w:val="single" w:sz="4" w:space="4" w:color="000000"/>
+          <w:bottom w:val="single" w:sz="4" w:space="31" w:color="000000"/>
+          <w:right w:val="single" w:sz="4" w:space="4" w:color="000000"/>
+        </w:pBdr>
+        <w:spacing w:line="360" w:lineRule="auto"/>
+        <w:rPr>
+          <w:rFonts w:ascii="Arial" w:eastAsia="Arial" w:hAnsi="Arial" w:cs="Arial"/>
+          <w:bCs/>
+        </w:rPr>
+      </w:pPr>
+    </w:p>
+    <w:p>
+      <w:pPr>
+        <w:pBdr>
+          <w:top w:val="single" w:sz="4" w:space="1" w:color="000000"/>
+          <w:left w:val="single" w:sz="4" w:space="4" w:color="000000"/>
+          <w:bottom w:val="single" w:sz="4" w:space="31" w:color="000000"/>
+          <w:right w:val="single" w:sz="4" w:space="4" w:color="000000"/>
+        </w:pBdr>
+        <w:spacing w:line="360" w:lineRule="auto"/>
+        <w:rPr>
+          <w:rFonts w:ascii="Arial" w:eastAsia="Arial" w:hAnsi="Arial" w:cs="Arial"/>
+          <w:b/>
+        </w:rPr>
+      </w:pPr>
+      <w:r>
+        <w:rPr>
+          <w:rFonts w:ascii="Arial" w:eastAsia="Arial" w:hAnsi="Arial" w:cs="Arial"/>
+          <w:b/>
+        </w:rPr>
+        <w:t xml:space="preserve">Problems: </w:t>
+      </w:r>
+    </w:p>
+    <w:p>
+      <w:pPr>
+        <w:pBdr>
+          <w:top w:val="single" w:sz="4" w:space="1" w:color="000000"/>
+          <w:left w:val="single" w:sz="4" w:space="4" w:color="000000"/>
+          <w:bottom w:val="single" w:sz="4" w:space="31" w:color="000000"/>
+          <w:right w:val="single" w:sz="4" w:space="4" w:color="000000"/>
+        </w:pBdr>
+        <w:spacing w:line="360" w:lineRule="auto"/>
+        <w:rPr>
+          <w:rFonts w:ascii="Arial" w:eastAsia="Arial" w:hAnsi="Arial" w:cs="Arial"/>
+          <w:bCs/>
+          <w:sz w:val="22"/>
+          <w:szCs w:val="22"/>
+        </w:rPr>
+      </w:pPr>
+      <w:r>
+        <w:rPr>
+          <w:rFonts w:ascii="Arial" w:eastAsia="Arial" w:hAnsi="Arial" w:cs="Arial"/>
+          <w:bCs/>
+          <w:sz w:val="22"/>
+          <w:szCs w:val="22"/>
+        </w:rPr>
+        <w:t>A</w:t>
+      </w:r>
+      <w:r>
+        <w:rPr>
+          <w:rFonts w:ascii="Arial" w:eastAsia="Arial" w:hAnsi="Arial" w:cs="Arial"/>
+          <w:bCs/>
+          <w:sz w:val="22"/>
+          <w:szCs w:val="22"/>
+        </w:rPr>
+        <w:t>.</w:t>
+      </w:r>
+      <w:r>
+        <w:rPr>
+          <w:rFonts w:ascii="Arial" w:eastAsia="Arial" w:hAnsi="Arial" w:cs="Arial"/>
+          <w:bCs/>
+          <w:sz w:val="22"/>
+          <w:szCs w:val="22"/>
+        </w:rPr>
+        <w:t xml:space="preserve"> </w:t>
+      </w:r>
+      <w:r>
+        <w:rPr>
+          <w:rFonts w:ascii="Arial" w:eastAsia="Arial" w:hAnsi="Arial" w:cs="Arial"/>
+          <w:bCs/>
+          <w:sz w:val="22"/>
+          <w:szCs w:val="22"/>
+        </w:rPr>
+        <w:t>Implement Firebase and register the app in the Firebase console.</w:t>
+      </w:r>
+    </w:p>
+    <w:p>
+      <w:pPr>
+        <w:pBdr>
+          <w:top w:val="single" w:sz="4" w:space="1" w:color="000000"/>
+          <w:left w:val="single" w:sz="4" w:space="4" w:color="000000"/>
+          <w:bottom w:val="single" w:sz="4" w:space="31" w:color="000000"/>
+          <w:right w:val="single" w:sz="4" w:space="4" w:color="000000"/>
+        </w:pBdr>
+        <w:spacing w:line="360" w:lineRule="auto"/>
+        <w:rPr>
+          <w:rFonts w:ascii="Arial" w:eastAsia="Arial" w:hAnsi="Arial" w:cs="Arial"/>
+          <w:bCs/>
+          <w:sz w:val="22"/>
+          <w:szCs w:val="22"/>
+        </w:rPr>
+      </w:pPr>
+      <w:r>
+        <w:rPr>
+          <w:rFonts w:ascii="Arial" w:eastAsia="Arial" w:hAnsi="Arial" w:cs="Arial"/>
+          <w:bCs/>
+          <w:sz w:val="22"/>
+          <w:szCs w:val="22"/>
+        </w:rPr>
+        <w:t>B</w:t>
+      </w:r>
+      <w:r>
+        <w:rPr>
+          <w:rFonts w:ascii="Arial" w:eastAsia="Arial" w:hAnsi="Arial" w:cs="Arial"/>
+          <w:bCs/>
+          <w:sz w:val="22"/>
+          <w:szCs w:val="22"/>
+        </w:rPr>
+        <w:t>.</w:t>
+      </w:r>
+      <w:r>
+        <w:rPr>
+          <w:rFonts w:ascii="Arial" w:eastAsia="Arial" w:hAnsi="Arial" w:cs="Arial"/>
+          <w:bCs/>
+          <w:sz w:val="22"/>
+          <w:szCs w:val="22"/>
+        </w:rPr>
+        <w:t xml:space="preserve"> UI design changing time to more time consuming and another feature is not completed. </w:t>
+      </w:r>
+    </w:p>
+    <w:p>
+      <w:pPr>
+        <w:pBdr>
+          <w:top w:val="single" w:sz="4" w:space="1" w:color="000000"/>
+          <w:left w:val="single" w:sz="4" w:space="4" w:color="000000"/>
+          <w:bottom w:val="single" w:sz="4" w:space="31" w:color="000000"/>
+          <w:right w:val="single" w:sz="4" w:space="4" w:color="000000"/>
+        </w:pBdr>
+        <w:spacing w:line="360" w:lineRule="auto"/>
+        <w:rPr>
+          <w:rFonts w:ascii="Arial" w:eastAsia="Arial" w:hAnsi="Arial" w:cs="Arial"/>
+          <w:bCs/>
+          <w:sz w:val="22"/>
+          <w:szCs w:val="22"/>
+        </w:rPr>
+      </w:pPr>
+      <w:r>
+        <w:rPr>
+          <w:rFonts w:ascii="Arial" w:eastAsia="Arial" w:hAnsi="Arial" w:cs="Arial"/>
+          <w:bCs/>
+          <w:sz w:val="22"/>
+          <w:szCs w:val="22"/>
+        </w:rPr>
+        <w:t>C. Google map implementation for review.</w:t>
+      </w:r>
+    </w:p>
+    <w:p>
+      <w:pPr>
+        <w:pBdr>
+          <w:top w:val="single" w:sz="4" w:space="1" w:color="000000"/>
+          <w:left w:val="single" w:sz="4" w:space="4" w:color="000000"/>
+          <w:bottom w:val="single" w:sz="4" w:space="31" w:color="000000"/>
+          <w:right w:val="single" w:sz="4" w:space="4" w:color="000000"/>
+        </w:pBdr>
+        <w:spacing w:line="360" w:lineRule="auto"/>
+        <w:rPr>
+          <w:rFonts w:ascii="Arial" w:eastAsia="Arial" w:hAnsi="Arial" w:cs="Arial"/>
+          <w:b/>
+        </w:rPr>
+      </w:pPr>
+    </w:p>
+    <w:p>
+      <w:pPr>
+        <w:pBdr>
+          <w:top w:val="single" w:sz="4" w:space="1" w:color="000000"/>
+          <w:left w:val="single" w:sz="4" w:space="4" w:color="000000"/>
+          <w:bottom w:val="single" w:sz="4" w:space="31" w:color="000000"/>
+          <w:right w:val="single" w:sz="4" w:space="4" w:color="000000"/>
+        </w:pBdr>
+        <w:spacing w:line="360" w:lineRule="auto"/>
+        <w:rPr>
+          <w:rFonts w:ascii="Arial" w:eastAsia="Arial" w:hAnsi="Arial" w:cs="Arial"/>
+          <w:b/>
+        </w:rPr>
+      </w:pPr>
+      <w:r>
+        <w:rPr>
+          <w:rFonts w:ascii="Arial" w:eastAsia="Arial" w:hAnsi="Arial" w:cs="Arial"/>
+          <w:b/>
+        </w:rPr>
+        <w:t xml:space="preserve">Tasks for the Next Meeting: </w:t>
+      </w:r>
+    </w:p>
+    <w:p>
+      <w:pPr>
+        <w:pBdr>
+          <w:top w:val="single" w:sz="4" w:space="1" w:color="000000"/>
+          <w:left w:val="single" w:sz="4" w:space="4" w:color="000000"/>
+          <w:bottom w:val="single" w:sz="4" w:space="31" w:color="000000"/>
+          <w:right w:val="single" w:sz="4" w:space="4" w:color="000000"/>
+        </w:pBdr>
+        <w:spacing w:line="360" w:lineRule="auto"/>
+        <w:rPr>
+          <w:rFonts w:ascii="Arial" w:eastAsia="Arial" w:hAnsi="Arial" w:cs="Arial"/>
+          <w:bCs/>
+          <w:sz w:val="22"/>
+          <w:szCs w:val="22"/>
+        </w:rPr>
+      </w:pPr>
+      <w:r>
+        <w:rPr>
+          <w:rFonts w:ascii="Arial" w:eastAsia="Arial" w:hAnsi="Arial" w:cs="Arial"/>
+          <w:bCs/>
+          <w:sz w:val="22"/>
+          <w:szCs w:val="22"/>
+        </w:rPr>
+        <w:t>A</w:t>
+      </w:r>
+      <w:r>
+        <w:rPr>
+          <w:rFonts w:ascii="Arial" w:eastAsia="Arial" w:hAnsi="Arial" w:cs="Arial"/>
+          <w:bCs/>
+          <w:sz w:val="22"/>
+          <w:szCs w:val="22"/>
+        </w:rPr>
+        <w:t>.</w:t>
+      </w:r>
+      <w:r>
+        <w:rPr>
+          <w:rFonts w:ascii="Arial" w:eastAsia="Arial" w:hAnsi="Arial" w:cs="Arial"/>
+          <w:b/>
+          <w:sz w:val="22"/>
+          <w:szCs w:val="22"/>
+        </w:rPr>
+        <w:t xml:space="preserve"> </w:t>
+      </w:r>
+      <w:r>
+        <w:rPr>
+          <w:rFonts w:ascii="Arial" w:eastAsia="Arial" w:hAnsi="Arial" w:cs="Arial"/>
+          <w:bCs/>
+          <w:sz w:val="22"/>
+          <w:szCs w:val="22"/>
+        </w:rPr>
+        <w:t>Progress with project development and, if possible, implement Firebase push notifications</w:t>
+      </w:r>
+      <w:r>
+        <w:rPr>
+          <w:rFonts w:ascii="Arial" w:eastAsia="Arial" w:hAnsi="Arial" w:cs="Arial"/>
+          <w:bCs/>
+          <w:sz w:val="22"/>
+          <w:szCs w:val="22"/>
+        </w:rPr>
+        <w:t>.</w:t>
+      </w:r>
+    </w:p>
+    <w:p>
+      <w:pPr>
+        <w:pBdr>
+          <w:top w:val="single" w:sz="4" w:space="1" w:color="000000"/>
+          <w:left w:val="single" w:sz="4" w:space="4" w:color="000000"/>
+          <w:bottom w:val="single" w:sz="4" w:space="31" w:color="000000"/>
+          <w:right w:val="single" w:sz="4" w:space="4" w:color="000000"/>
+        </w:pBdr>
+        <w:spacing w:line="360" w:lineRule="auto"/>
+        <w:rPr>
+          <w:rFonts w:ascii="Arial" w:eastAsia="Arial" w:hAnsi="Arial" w:cs="Arial"/>
+          <w:b/>
+        </w:rPr>
+      </w:pPr>
+      <w:r>
+        <w:rPr>
+          <w:rFonts w:ascii="Arial" w:eastAsia="Arial" w:hAnsi="Arial" w:cs="Arial"/>
+          <w:bCs/>
+          <w:sz w:val="22"/>
+          <w:szCs w:val="22"/>
+        </w:rPr>
+        <w:t>B</w:t>
+      </w:r>
+      <w:r>
+        <w:rPr>
+          <w:rFonts w:ascii="Arial" w:eastAsia="Arial" w:hAnsi="Arial" w:cs="Arial"/>
+          <w:bCs/>
+          <w:sz w:val="22"/>
+          <w:szCs w:val="22"/>
+        </w:rPr>
+        <w:t>.</w:t>
+      </w:r>
+      <w:r>
+        <w:rPr>
+          <w:rFonts w:ascii="Arial" w:eastAsia="Arial" w:hAnsi="Arial" w:cs="Arial"/>
+          <w:bCs/>
+          <w:sz w:val="22"/>
+          <w:szCs w:val="22"/>
+        </w:rPr>
+        <w:t xml:space="preserve"> </w:t>
+      </w:r>
+      <w:r>
+        <w:rPr>
+          <w:rFonts w:ascii="Arial" w:eastAsia="Arial" w:hAnsi="Arial" w:cs="Arial"/>
+          <w:bCs/>
+          <w:sz w:val="22"/>
+          <w:szCs w:val="22"/>
+        </w:rPr>
+        <w:t>Update the Mobile app to display food details using the card UI design.</w:t>
+      </w:r>
+    </w:p>
+    <w:p>
+      <w:pPr>
+        <w:spacing w:line="360" w:lineRule="auto"/>
+        <w:rPr>
+          <w:rFonts w:ascii="Arial" w:eastAsia="Arial" w:hAnsi="Arial" w:cs="Arial"/>
+          <w:b/>
+        </w:rPr>
+      </w:pPr>
+    </w:p>
+    <w:p>
+      <w:pPr>
+        <w:spacing w:line="360" w:lineRule="auto"/>
+        <w:rPr>
+          <w:rFonts w:ascii="Arial" w:eastAsia="Arial" w:hAnsi="Arial" w:cs="Arial"/>
+          <w:b/>
+        </w:rPr>
+      </w:pPr>
+    </w:p>
+    <w:p>
+      <w:pPr>
+        <w:spacing w:line="360" w:lineRule="auto"/>
+        <w:rPr>
+          <w:rFonts w:ascii="Arial" w:eastAsia="Arial" w:hAnsi="Arial" w:cs="Arial"/>
+          <w:b/>
+        </w:rPr>
+      </w:pPr>
+      <w:r>
+        <w:rPr>
+          <w:rFonts w:ascii="Arial" w:eastAsia="Arial" w:hAnsi="Arial" w:cs="Arial"/>
+          <w:b/>
+        </w:rPr>
+        <w:t xml:space="preserve">_____________             _______________________         _______________________   </w:t>
+      </w:r>
+    </w:p>
+    <w:p>
+      <w:pPr>
+        <w:spacing w:line="360" w:lineRule="auto"/>
+        <w:rPr>
+          <w:rFonts w:ascii="Arial" w:eastAsia="Arial" w:hAnsi="Arial" w:cs="Arial"/>
+          <w:b/>
+        </w:rPr>
+      </w:pPr>
+      <w:r>
+        <w:rPr>
+          <w:rFonts w:ascii="Arial" w:eastAsia="Arial" w:hAnsi="Arial" w:cs="Arial"/>
+          <w:b/>
+        </w:rPr>
+        <w:t xml:space="preserve">  Student Sign                 Internal Supervisor Sign             External Supervisor Sign</w:t>
+      </w:r>
+    </w:p>
+    <w:p>
+      <w:pPr>
+        <w:spacing w:line="360" w:lineRule="auto"/>
+        <w:rPr>
+          <w:rFonts w:ascii="Arial" w:eastAsia="Arial" w:hAnsi="Arial" w:cs="Arial"/>
+          <w:b/>
+        </w:rPr>
+      </w:pPr>
+    </w:p>
+    <w:p/>
+    <w:p>
+      <w:pPr>
+        <w:spacing w:after="160" w:line="259" w:lineRule="auto"/>
+      </w:pPr>
+      <w:r>
+        <w:br w:type="page"/>
+      </w:r>
+    </w:p>
+    <w:p>
+      <w:pPr>
+        <w:pBdr>
+          <w:top w:val="single" w:sz="4" w:space="1" w:color="000000"/>
+          <w:left w:val="single" w:sz="4" w:space="4" w:color="000000"/>
+          <w:right w:val="single" w:sz="4" w:space="4" w:color="000000"/>
+        </w:pBdr>
+        <w:spacing w:line="360" w:lineRule="auto"/>
+        <w:jc w:val="center"/>
+        <w:rPr>
+          <w:rFonts w:ascii="Arial" w:eastAsia="Arial" w:hAnsi="Arial" w:cs="Arial"/>
+          <w:b/>
+          <w:sz w:val="32"/>
+          <w:szCs w:val="32"/>
+        </w:rPr>
+      </w:pPr>
+      <w:r>
+        <w:rPr>
+          <w:rFonts w:ascii="Arial" w:eastAsia="Arial" w:hAnsi="Arial" w:cs="Arial"/>
+          <w:b/>
+          <w:sz w:val="32"/>
+          <w:szCs w:val="32"/>
+        </w:rPr>
+        <w:t>FYP Logbook Entry Sheet</w:t>
+      </w:r>
+    </w:p>
+    <w:p>
+      <w:pPr>
+        <w:pBdr>
+          <w:top w:val="single" w:sz="4" w:space="1" w:color="000000"/>
+          <w:left w:val="single" w:sz="4" w:space="4" w:color="000000"/>
+          <w:right w:val="single" w:sz="4" w:space="4" w:color="000000"/>
+        </w:pBdr>
+        <w:spacing w:line="360" w:lineRule="auto"/>
+        <w:rPr>
+          <w:rFonts w:ascii="Arial" w:eastAsia="Arial" w:hAnsi="Arial" w:cs="Arial"/>
+          <w:b/>
+        </w:rPr>
+      </w:pPr>
+      <w:r>
+        <w:rPr>
+          <w:rFonts w:ascii="Arial" w:eastAsia="Arial" w:hAnsi="Arial" w:cs="Arial"/>
+          <w:b/>
+        </w:rPr>
+        <w:t>Meeting No:</w:t>
+      </w:r>
+      <w:r>
+        <w:rPr>
+          <w:rFonts w:ascii="Arial" w:eastAsia="Arial" w:hAnsi="Arial" w:cs="Arial"/>
+          <w:b/>
+        </w:rPr>
+        <w:t xml:space="preserve"> </w:t>
+      </w:r>
+      <w:r>
+        <w:rPr>
+          <w:rFonts w:ascii="Arial" w:eastAsia="Arial" w:hAnsi="Arial" w:cs="Arial"/>
+          <w:bCs/>
+        </w:rPr>
+        <w:t>14</w:t>
+      </w:r>
+      <w:r>
+        <w:rPr>
+          <w:rFonts w:ascii="Arial" w:eastAsia="Arial" w:hAnsi="Arial" w:cs="Arial"/>
+          <w:b/>
+        </w:rPr>
+        <w:tab/>
+      </w:r>
+      <w:r>
+        <w:rPr>
+          <w:rFonts w:ascii="Arial" w:eastAsia="Arial" w:hAnsi="Arial" w:cs="Arial"/>
+          <w:b/>
+        </w:rPr>
+        <w:tab/>
+      </w:r>
+      <w:r>
+        <w:rPr>
+          <w:rFonts w:ascii="Arial" w:eastAsia="Arial" w:hAnsi="Arial" w:cs="Arial"/>
+          <w:b/>
+        </w:rPr>
+        <w:tab/>
+      </w:r>
+      <w:r>
+        <w:rPr>
+          <w:rFonts w:ascii="Arial" w:eastAsia="Arial" w:hAnsi="Arial" w:cs="Arial"/>
+          <w:b/>
+        </w:rPr>
+        <w:tab/>
+      </w:r>
+      <w:r>
+        <w:rPr>
+          <w:rFonts w:ascii="Arial" w:eastAsia="Arial" w:hAnsi="Arial" w:cs="Arial"/>
+          <w:b/>
+        </w:rPr>
+        <w:tab/>
+      </w:r>
+      <w:r>
+        <w:rPr>
+          <w:rFonts w:ascii="Arial" w:eastAsia="Arial" w:hAnsi="Arial" w:cs="Arial"/>
+          <w:b/>
+        </w:rPr>
+        <w:tab/>
+      </w:r>
+      <w:r>
+        <w:rPr>
+          <w:rFonts w:ascii="Arial" w:eastAsia="Arial" w:hAnsi="Arial" w:cs="Arial"/>
+          <w:b/>
+        </w:rPr>
+        <w:tab/>
+        <w:t xml:space="preserve">       Date: </w:t>
+      </w:r>
+      <w:r>
+        <w:rPr>
+          <w:rFonts w:ascii="Arial" w:eastAsia="Arial" w:hAnsi="Arial" w:cs="Arial"/>
+          <w:bCs/>
+        </w:rPr>
+        <w:t>1</w:t>
+      </w:r>
+      <w:r>
+        <w:rPr>
+          <w:rFonts w:ascii="Arial" w:eastAsia="Arial" w:hAnsi="Arial" w:cs="Arial"/>
+          <w:bCs/>
+        </w:rPr>
+        <w:t>0</w:t>
+      </w:r>
+      <w:r>
+        <w:rPr>
+          <w:rFonts w:ascii="Arial" w:eastAsia="Arial" w:hAnsi="Arial" w:cs="Arial"/>
+          <w:bCs/>
+        </w:rPr>
+        <w:t xml:space="preserve"> </w:t>
+      </w:r>
+      <w:r>
+        <w:rPr>
+          <w:rFonts w:ascii="Arial" w:eastAsia="Arial" w:hAnsi="Arial" w:cs="Arial"/>
+          <w:bCs/>
+        </w:rPr>
+        <w:t>March</w:t>
+      </w:r>
+      <w:r>
+        <w:rPr>
+          <w:rFonts w:ascii="Arial" w:eastAsia="Arial" w:hAnsi="Arial" w:cs="Arial"/>
+          <w:bCs/>
+        </w:rPr>
+        <w:t xml:space="preserve"> 202</w:t>
+      </w:r>
+      <w:r>
+        <w:rPr>
+          <w:rFonts w:ascii="Arial" w:eastAsia="Arial" w:hAnsi="Arial" w:cs="Arial"/>
+          <w:bCs/>
+        </w:rPr>
+        <w:t>4</w:t>
+      </w:r>
+    </w:p>
+    <w:p>
+      <w:pPr>
+        <w:pBdr>
+          <w:top w:val="single" w:sz="4" w:space="1" w:color="000000"/>
+          <w:left w:val="single" w:sz="4" w:space="4" w:color="000000"/>
+          <w:right w:val="single" w:sz="4" w:space="4" w:color="000000"/>
+        </w:pBdr>
+        <w:spacing w:line="360" w:lineRule="auto"/>
+        <w:rPr>
+          <w:rFonts w:ascii="Arial" w:eastAsia="Arial" w:hAnsi="Arial" w:cs="Arial"/>
+          <w:b/>
+        </w:rPr>
+      </w:pPr>
+      <w:r>
+        <w:rPr>
+          <w:rFonts w:ascii="Arial" w:eastAsia="Arial" w:hAnsi="Arial" w:cs="Arial"/>
+          <w:b/>
+        </w:rPr>
+        <w:t>Start Time:</w:t>
+      </w:r>
+      <w:r>
+        <w:rPr>
+          <w:rFonts w:ascii="Arial" w:eastAsia="Arial" w:hAnsi="Arial" w:cs="Arial"/>
+          <w:b/>
+        </w:rPr>
+        <w:t xml:space="preserve"> </w:t>
+      </w:r>
+      <w:r>
+        <w:rPr>
+          <w:rFonts w:ascii="Arial" w:eastAsia="Arial" w:hAnsi="Arial" w:cs="Arial"/>
+          <w:bCs/>
+        </w:rPr>
+        <w:t>12:</w:t>
+      </w:r>
+      <w:r>
+        <w:rPr>
+          <w:rFonts w:ascii="Arial" w:eastAsia="Arial" w:hAnsi="Arial" w:cs="Arial"/>
+          <w:bCs/>
+        </w:rPr>
+        <w:t>3</w:t>
+      </w:r>
+      <w:r>
+        <w:rPr>
+          <w:rFonts w:ascii="Arial" w:eastAsia="Arial" w:hAnsi="Arial" w:cs="Arial"/>
+          <w:bCs/>
+        </w:rPr>
+        <w:t>0</w:t>
+      </w:r>
+      <w:r>
+        <w:rPr>
+          <w:rFonts w:ascii="Arial" w:eastAsia="Arial" w:hAnsi="Arial" w:cs="Arial"/>
+          <w:b/>
+        </w:rPr>
+        <w:t xml:space="preserve"> </w:t>
+      </w:r>
+      <w:r>
+        <w:rPr>
+          <w:rFonts w:ascii="Arial" w:eastAsia="Arial" w:hAnsi="Arial" w:cs="Arial"/>
+          <w:bCs/>
+        </w:rPr>
+        <w:t>PM</w:t>
+      </w:r>
+      <w:r>
+        <w:rPr>
+          <w:rFonts w:ascii="Arial" w:eastAsia="Arial" w:hAnsi="Arial" w:cs="Arial"/>
+          <w:b/>
+        </w:rPr>
+        <w:tab/>
+      </w:r>
+      <w:r>
+        <w:rPr>
+          <w:rFonts w:ascii="Arial" w:eastAsia="Arial" w:hAnsi="Arial" w:cs="Arial"/>
+          <w:b/>
+        </w:rPr>
+        <w:tab/>
+      </w:r>
+      <w:r>
+        <w:rPr>
+          <w:rFonts w:ascii="Arial" w:eastAsia="Arial" w:hAnsi="Arial" w:cs="Arial"/>
+          <w:b/>
+        </w:rPr>
+        <w:tab/>
+      </w:r>
+      <w:r>
+        <w:rPr>
+          <w:rFonts w:ascii="Arial" w:eastAsia="Arial" w:hAnsi="Arial" w:cs="Arial"/>
+          <w:b/>
+        </w:rPr>
+        <w:tab/>
+      </w:r>
+      <w:r>
+        <w:rPr>
+          <w:rFonts w:ascii="Arial" w:eastAsia="Arial" w:hAnsi="Arial" w:cs="Arial"/>
+          <w:b/>
+        </w:rPr>
+        <w:tab/>
+      </w:r>
+      <w:r>
+        <w:rPr>
+          <w:rFonts w:ascii="Arial" w:eastAsia="Arial" w:hAnsi="Arial" w:cs="Arial"/>
+          <w:b/>
+        </w:rPr>
+        <w:tab/>
+        <w:t xml:space="preserve">       End Time: </w:t>
+      </w:r>
+      <w:r>
+        <w:rPr>
+          <w:rFonts w:ascii="Arial" w:eastAsia="Arial" w:hAnsi="Arial" w:cs="Arial"/>
+          <w:bCs/>
+        </w:rPr>
+        <w:t>02:</w:t>
+      </w:r>
+      <w:r>
+        <w:rPr>
+          <w:rFonts w:ascii="Arial" w:eastAsia="Arial" w:hAnsi="Arial" w:cs="Arial"/>
+          <w:bCs/>
+        </w:rPr>
+        <w:t>3</w:t>
+      </w:r>
+      <w:r>
+        <w:rPr>
+          <w:rFonts w:ascii="Arial" w:eastAsia="Arial" w:hAnsi="Arial" w:cs="Arial"/>
+          <w:bCs/>
+        </w:rPr>
+        <w:t>0</w:t>
+      </w:r>
+      <w:r>
+        <w:rPr>
+          <w:rFonts w:ascii="Arial" w:eastAsia="Arial" w:hAnsi="Arial" w:cs="Arial"/>
+          <w:bCs/>
+        </w:rPr>
+        <w:t xml:space="preserve"> PM</w:t>
+      </w:r>
+    </w:p>
+    <w:p>
+      <w:pPr>
+        <w:pBdr>
+          <w:top w:val="single" w:sz="4" w:space="1" w:color="000000"/>
+          <w:left w:val="single" w:sz="4" w:space="4" w:color="000000"/>
+          <w:bottom w:val="single" w:sz="4" w:space="31" w:color="000000"/>
+          <w:right w:val="single" w:sz="4" w:space="4" w:color="000000"/>
+        </w:pBdr>
+        <w:spacing w:line="360" w:lineRule="auto"/>
+        <w:rPr>
+          <w:rFonts w:ascii="Arial" w:eastAsia="Arial" w:hAnsi="Arial" w:cs="Arial"/>
+          <w:b/>
+        </w:rPr>
+      </w:pPr>
+      <w:r>
+        <w:rPr>
+          <w:rFonts w:ascii="Arial" w:eastAsia="Arial" w:hAnsi="Arial" w:cs="Arial"/>
+          <w:b/>
+        </w:rPr>
+        <w:t xml:space="preserve">Items Discussed: </w:t>
+      </w:r>
+    </w:p>
+    <w:p>
+      <w:pPr>
+        <w:pBdr>
+          <w:top w:val="single" w:sz="4" w:space="1" w:color="000000"/>
+          <w:left w:val="single" w:sz="4" w:space="4" w:color="000000"/>
+          <w:bottom w:val="single" w:sz="4" w:space="31" w:color="000000"/>
+          <w:right w:val="single" w:sz="4" w:space="4" w:color="000000"/>
+        </w:pBdr>
+        <w:tabs>
+          <w:tab w:val="left" w:pos="6887"/>
+        </w:tabs>
+        <w:spacing w:line="360" w:lineRule="auto"/>
+        <w:rPr>
+          <w:rFonts w:ascii="Arial" w:eastAsia="Arial" w:hAnsi="Arial" w:cs="Arial"/>
+          <w:sz w:val="22"/>
+          <w:szCs w:val="22"/>
+        </w:rPr>
+      </w:pPr>
+      <w:r>
+        <w:rPr>
+          <w:rFonts w:ascii="Arial" w:eastAsia="Arial" w:hAnsi="Arial" w:cs="Arial"/>
+          <w:sz w:val="22"/>
+          <w:szCs w:val="22"/>
+        </w:rPr>
+        <w:t>A. Discussion about the project develop</w:t>
+      </w:r>
+      <w:r>
+        <w:rPr>
+          <w:rFonts w:ascii="Arial" w:eastAsia="Arial" w:hAnsi="Arial" w:cs="Arial"/>
+          <w:sz w:val="22"/>
+          <w:szCs w:val="22"/>
+        </w:rPr>
+        <w:t>ment progress</w:t>
+      </w:r>
+      <w:r>
+        <w:rPr>
+          <w:rFonts w:ascii="Arial" w:eastAsia="Arial" w:hAnsi="Arial" w:cs="Arial"/>
+          <w:sz w:val="22"/>
+          <w:szCs w:val="22"/>
+        </w:rPr>
+        <w:t>.</w:t>
+      </w:r>
+    </w:p>
+    <w:p>
+      <w:pPr>
+        <w:pBdr>
+          <w:top w:val="single" w:sz="4" w:space="1" w:color="000000"/>
+          <w:left w:val="single" w:sz="4" w:space="4" w:color="000000"/>
+          <w:bottom w:val="single" w:sz="4" w:space="31" w:color="000000"/>
+          <w:right w:val="single" w:sz="4" w:space="4" w:color="000000"/>
+        </w:pBdr>
+        <w:tabs>
+          <w:tab w:val="left" w:pos="6887"/>
+        </w:tabs>
+        <w:spacing w:line="360" w:lineRule="auto"/>
+        <w:rPr>
+          <w:rFonts w:ascii="Arial" w:eastAsia="Arial" w:hAnsi="Arial" w:cs="Arial"/>
+          <w:sz w:val="22"/>
+          <w:szCs w:val="22"/>
+        </w:rPr>
+      </w:pPr>
+      <w:r>
+        <w:rPr>
+          <w:rFonts w:ascii="Arial" w:eastAsia="Arial" w:hAnsi="Arial" w:cs="Arial"/>
+          <w:sz w:val="22"/>
+          <w:szCs w:val="22"/>
+        </w:rPr>
+        <w:t>B.</w:t>
+      </w:r>
+      <w:r>
+        <w:rPr>
+          <w:rFonts w:ascii="Arial" w:eastAsia="Arial" w:hAnsi="Arial" w:cs="Arial"/>
+          <w:sz w:val="22"/>
+          <w:szCs w:val="22"/>
+        </w:rPr>
+        <w:t xml:space="preserve"> Show a demonstration of the improvement.</w:t>
+      </w:r>
+    </w:p>
+    <w:p>
+      <w:pPr>
+        <w:pBdr>
+          <w:top w:val="single" w:sz="4" w:space="1" w:color="000000"/>
+          <w:left w:val="single" w:sz="4" w:space="4" w:color="000000"/>
+          <w:bottom w:val="single" w:sz="4" w:space="31" w:color="000000"/>
+          <w:right w:val="single" w:sz="4" w:space="4" w:color="000000"/>
+        </w:pBdr>
+        <w:tabs>
+          <w:tab w:val="left" w:pos="6887"/>
+        </w:tabs>
+        <w:spacing w:line="360" w:lineRule="auto"/>
+        <w:rPr>
+          <w:rFonts w:ascii="Arial" w:eastAsia="Arial" w:hAnsi="Arial" w:cs="Arial"/>
+          <w:sz w:val="22"/>
+          <w:szCs w:val="22"/>
+        </w:rPr>
+      </w:pPr>
+      <w:r>
+        <w:rPr>
+          <w:rFonts w:ascii="Arial" w:eastAsia="Arial" w:hAnsi="Arial" w:cs="Arial"/>
+          <w:sz w:val="22"/>
+          <w:szCs w:val="22"/>
+        </w:rPr>
+        <w:t>C. We discussed issues the with image concept and Firebase implementation in an additional project which is developed for FYP.</w:t>
+      </w:r>
+    </w:p>
+    <w:p>
+      <w:pPr>
+        <w:pBdr>
+          <w:top w:val="single" w:sz="4" w:space="1" w:color="000000"/>
+          <w:left w:val="single" w:sz="4" w:space="4" w:color="000000"/>
+          <w:bottom w:val="single" w:sz="4" w:space="31" w:color="000000"/>
+          <w:right w:val="single" w:sz="4" w:space="4" w:color="000000"/>
+        </w:pBdr>
+        <w:tabs>
+          <w:tab w:val="left" w:pos="6887"/>
+        </w:tabs>
+        <w:spacing w:line="360" w:lineRule="auto"/>
+        <w:rPr>
+          <w:rFonts w:ascii="Arial" w:eastAsia="Arial" w:hAnsi="Arial" w:cs="Arial"/>
+          <w:sz w:val="22"/>
+          <w:szCs w:val="22"/>
+        </w:rPr>
+      </w:pPr>
+      <w:r>
+        <w:rPr>
+          <w:rFonts w:ascii="Arial" w:eastAsia="Arial" w:hAnsi="Arial" w:cs="Arial"/>
+          <w:sz w:val="22"/>
+          <w:szCs w:val="22"/>
+        </w:rPr>
+        <w:t>D. Discuss how to write test cases.</w:t>
       </w:r>
     </w:p>
     <w:p>
@@ -11255,32 +12280,38 @@
         <w:spacing w:line="360" w:lineRule="auto"/>
         <w:rPr>
           <w:rFonts w:ascii="Arial" w:eastAsia="Arial" w:hAnsi="Arial" w:cs="Arial"/>
-          <w:sz w:val="22"/>
-          <w:szCs w:val="22"/>
-        </w:rPr>
-      </w:pPr>
-      <w:r>
-        <w:rPr>
-          <w:rFonts w:ascii="Arial" w:eastAsia="Arial" w:hAnsi="Arial" w:cs="Arial"/>
-          <w:bCs/>
-          <w:sz w:val="22"/>
-          <w:szCs w:val="22"/>
-        </w:rPr>
-        <w:t xml:space="preserve">A. </w:t>
-      </w:r>
-    </w:p>
-    <w:p>
-      <w:pPr>
-        <w:pBdr>
-          <w:top w:val="single" w:sz="4" w:space="1" w:color="000000"/>
-          <w:left w:val="single" w:sz="4" w:space="4" w:color="000000"/>
-          <w:bottom w:val="single" w:sz="4" w:space="31" w:color="000000"/>
-          <w:right w:val="single" w:sz="4" w:space="4" w:color="000000"/>
-        </w:pBdr>
-        <w:tabs>
-          <w:tab w:val="center" w:pos="4680"/>
-          <w:tab w:val="left" w:pos="5102"/>
-        </w:tabs>
+          <w:bCs/>
+          <w:sz w:val="22"/>
+          <w:szCs w:val="22"/>
+        </w:rPr>
+      </w:pPr>
+      <w:r>
+        <w:rPr>
+          <w:rFonts w:ascii="Arial" w:eastAsia="Arial" w:hAnsi="Arial" w:cs="Arial"/>
+          <w:bCs/>
+          <w:sz w:val="22"/>
+          <w:szCs w:val="22"/>
+        </w:rPr>
+        <w:t>A. Learn about the network connection check</w:t>
+      </w:r>
+      <w:r>
+        <w:rPr>
+          <w:rFonts w:ascii="Arial" w:eastAsia="Arial" w:hAnsi="Arial" w:cs="Arial"/>
+          <w:bCs/>
+          <w:sz w:val="22"/>
+          <w:szCs w:val="22"/>
+        </w:rPr>
+        <w:t>.</w:t>
+      </w:r>
+    </w:p>
+    <w:p>
+      <w:pPr>
+        <w:pBdr>
+          <w:top w:val="single" w:sz="4" w:space="1" w:color="000000"/>
+          <w:left w:val="single" w:sz="4" w:space="4" w:color="000000"/>
+          <w:bottom w:val="single" w:sz="4" w:space="31" w:color="000000"/>
+          <w:right w:val="single" w:sz="4" w:space="4" w:color="000000"/>
+        </w:pBdr>
         <w:spacing w:line="360" w:lineRule="auto"/>
         <w:rPr>
           <w:rFonts w:ascii="Arial" w:eastAsia="Arial" w:hAnsi="Arial" w:cs="Arial"/>
@@ -11314,37 +12345,16 @@
           <w:sz w:val="22"/>
           <w:szCs w:val="22"/>
         </w:rPr>
-        <w:tab/>
-      </w:r>
-    </w:p>
-    <w:p>
-      <w:pPr>
-        <w:pBdr>
-          <w:top w:val="single" w:sz="4" w:space="1" w:color="000000"/>
-          <w:left w:val="single" w:sz="4" w:space="4" w:color="000000"/>
-          <w:bottom w:val="single" w:sz="4" w:space="31" w:color="000000"/>
-          <w:right w:val="single" w:sz="4" w:space="4" w:color="000000"/>
-        </w:pBdr>
-        <w:tabs>
-          <w:tab w:val="center" w:pos="4680"/>
-          <w:tab w:val="left" w:pos="5102"/>
-        </w:tabs>
-        <w:spacing w:line="360" w:lineRule="auto"/>
-        <w:rPr>
-          <w:rFonts w:ascii="Arial" w:eastAsia="Arial" w:hAnsi="Arial" w:cs="Arial"/>
-          <w:bCs/>
-          <w:sz w:val="22"/>
-          <w:szCs w:val="22"/>
-        </w:rPr>
-      </w:pPr>
-      <w:r>
-        <w:rPr>
-          <w:rFonts w:ascii="Arial" w:eastAsia="Arial" w:hAnsi="Arial" w:cs="Arial"/>
-          <w:bCs/>
-          <w:sz w:val="22"/>
-          <w:szCs w:val="22"/>
-        </w:rPr>
-        <w:t xml:space="preserve">C. </w:t>
+        <w:t xml:space="preserve"> </w:t>
+      </w:r>
+      <w:r>
+        <w:rPr>
+          <w:rFonts w:ascii="Arial" w:eastAsia="Arial" w:hAnsi="Arial" w:cs="Arial"/>
+          <w:bCs/>
+          <w:sz w:val="22"/>
+          <w:szCs w:val="22"/>
+        </w:rPr>
+        <w:t>Google Maps implementation options include using a WebView to display the Google Map, utilizing the Routing API, or redirecting to the web-based Google Maps interface.</w:t>
       </w:r>
     </w:p>
     <w:p>
@@ -11425,8 +12435,197 @@
           <w:sz w:val="22"/>
           <w:szCs w:val="22"/>
         </w:rPr>
+        <w:t xml:space="preserve"> Firebase implementation cannot work</w:t>
+      </w:r>
+      <w:r>
+        <w:rPr>
+          <w:rFonts w:ascii="Arial" w:eastAsia="Arial" w:hAnsi="Arial" w:cs="Arial"/>
+          <w:bCs/>
+          <w:sz w:val="22"/>
+          <w:szCs w:val="22"/>
+        </w:rPr>
+        <w:t>.</w:t>
+      </w:r>
+    </w:p>
+    <w:p>
+      <w:pPr>
+        <w:pBdr>
+          <w:top w:val="single" w:sz="4" w:space="1" w:color="000000"/>
+          <w:left w:val="single" w:sz="4" w:space="4" w:color="000000"/>
+          <w:bottom w:val="single" w:sz="4" w:space="31" w:color="000000"/>
+          <w:right w:val="single" w:sz="4" w:space="4" w:color="000000"/>
+        </w:pBdr>
+        <w:spacing w:line="360" w:lineRule="auto"/>
+        <w:rPr>
+          <w:rFonts w:ascii="Arial" w:eastAsia="Arial" w:hAnsi="Arial" w:cs="Arial"/>
+          <w:bCs/>
+          <w:sz w:val="22"/>
+          <w:szCs w:val="22"/>
+        </w:rPr>
+      </w:pPr>
+      <w:r>
+        <w:rPr>
+          <w:rFonts w:ascii="Arial" w:eastAsia="Arial" w:hAnsi="Arial" w:cs="Arial"/>
+          <w:bCs/>
+          <w:sz w:val="22"/>
+          <w:szCs w:val="22"/>
+        </w:rPr>
+        <w:t>B</w:t>
+      </w:r>
+      <w:r>
+        <w:rPr>
+          <w:rFonts w:ascii="Arial" w:eastAsia="Arial" w:hAnsi="Arial" w:cs="Arial"/>
+          <w:bCs/>
+          <w:sz w:val="22"/>
+          <w:szCs w:val="22"/>
+        </w:rPr>
+        <w:t>.</w:t>
+      </w:r>
+      <w:r>
+        <w:rPr>
+          <w:rFonts w:ascii="Arial" w:eastAsia="Arial" w:hAnsi="Arial" w:cs="Arial"/>
+          <w:bCs/>
+          <w:sz w:val="22"/>
+          <w:szCs w:val="22"/>
+        </w:rPr>
+        <w:t xml:space="preserve"> The backend Django project has had a </w:t>
+      </w:r>
+      <w:proofErr w:type="spellStart"/>
+      <w:r>
+        <w:rPr>
+          <w:rFonts w:ascii="Arial" w:eastAsia="Arial" w:hAnsi="Arial" w:cs="Arial"/>
+          <w:bCs/>
+          <w:sz w:val="22"/>
+          <w:szCs w:val="22"/>
+        </w:rPr>
+        <w:t>db</w:t>
+      </w:r>
+      <w:proofErr w:type="spellEnd"/>
+      <w:r>
+        <w:rPr>
+          <w:rFonts w:ascii="Arial" w:eastAsia="Arial" w:hAnsi="Arial" w:cs="Arial"/>
+          <w:bCs/>
+          <w:sz w:val="22"/>
+          <w:szCs w:val="22"/>
+        </w:rPr>
+        <w:t xml:space="preserve"> migrations error which is why all the Api cannot work. </w:t>
+      </w:r>
+    </w:p>
+    <w:p>
+      <w:pPr>
+        <w:pBdr>
+          <w:top w:val="single" w:sz="4" w:space="1" w:color="000000"/>
+          <w:left w:val="single" w:sz="4" w:space="4" w:color="000000"/>
+          <w:bottom w:val="single" w:sz="4" w:space="31" w:color="000000"/>
+          <w:right w:val="single" w:sz="4" w:space="4" w:color="000000"/>
+        </w:pBdr>
+        <w:spacing w:line="360" w:lineRule="auto"/>
+        <w:rPr>
+          <w:rFonts w:ascii="Arial" w:eastAsia="Arial" w:hAnsi="Arial" w:cs="Arial"/>
+          <w:bCs/>
+          <w:sz w:val="22"/>
+          <w:szCs w:val="22"/>
+        </w:rPr>
+      </w:pPr>
+      <w:r>
+        <w:rPr>
+          <w:rFonts w:ascii="Arial" w:eastAsia="Arial" w:hAnsi="Arial" w:cs="Arial"/>
+          <w:bCs/>
+          <w:sz w:val="22"/>
+          <w:szCs w:val="22"/>
+        </w:rPr>
+        <w:t>C. Google map implementation for review.</w:t>
+      </w:r>
+    </w:p>
+    <w:p>
+      <w:pPr>
+        <w:pBdr>
+          <w:top w:val="single" w:sz="4" w:space="1" w:color="000000"/>
+          <w:left w:val="single" w:sz="4" w:space="4" w:color="000000"/>
+          <w:bottom w:val="single" w:sz="4" w:space="31" w:color="000000"/>
+          <w:right w:val="single" w:sz="4" w:space="4" w:color="000000"/>
+        </w:pBdr>
+        <w:spacing w:line="360" w:lineRule="auto"/>
+        <w:rPr>
+          <w:rFonts w:ascii="Arial" w:eastAsia="Arial" w:hAnsi="Arial" w:cs="Arial"/>
+          <w:b/>
+        </w:rPr>
+      </w:pPr>
+    </w:p>
+    <w:p>
+      <w:pPr>
+        <w:pBdr>
+          <w:top w:val="single" w:sz="4" w:space="1" w:color="000000"/>
+          <w:left w:val="single" w:sz="4" w:space="4" w:color="000000"/>
+          <w:bottom w:val="single" w:sz="4" w:space="31" w:color="000000"/>
+          <w:right w:val="single" w:sz="4" w:space="4" w:color="000000"/>
+        </w:pBdr>
+        <w:spacing w:line="360" w:lineRule="auto"/>
+        <w:rPr>
+          <w:rFonts w:ascii="Arial" w:eastAsia="Arial" w:hAnsi="Arial" w:cs="Arial"/>
+          <w:b/>
+        </w:rPr>
+      </w:pPr>
+      <w:r>
+        <w:rPr>
+          <w:rFonts w:ascii="Arial" w:eastAsia="Arial" w:hAnsi="Arial" w:cs="Arial"/>
+          <w:b/>
+        </w:rPr>
+        <w:t xml:space="preserve">Tasks for the Next Meeting: </w:t>
+      </w:r>
+    </w:p>
+    <w:p>
+      <w:pPr>
+        <w:pBdr>
+          <w:top w:val="single" w:sz="4" w:space="1" w:color="000000"/>
+          <w:left w:val="single" w:sz="4" w:space="4" w:color="000000"/>
+          <w:bottom w:val="single" w:sz="4" w:space="31" w:color="000000"/>
+          <w:right w:val="single" w:sz="4" w:space="4" w:color="000000"/>
+        </w:pBdr>
+        <w:spacing w:line="360" w:lineRule="auto"/>
+        <w:rPr>
+          <w:rFonts w:ascii="Arial" w:eastAsia="Arial" w:hAnsi="Arial" w:cs="Arial"/>
+          <w:bCs/>
+          <w:sz w:val="22"/>
+          <w:szCs w:val="22"/>
+        </w:rPr>
+      </w:pPr>
+      <w:r>
+        <w:rPr>
+          <w:rFonts w:ascii="Arial" w:eastAsia="Arial" w:hAnsi="Arial" w:cs="Arial"/>
+          <w:bCs/>
+          <w:sz w:val="22"/>
+          <w:szCs w:val="22"/>
+        </w:rPr>
+        <w:t>A</w:t>
+      </w:r>
+      <w:r>
+        <w:rPr>
+          <w:rFonts w:ascii="Arial" w:eastAsia="Arial" w:hAnsi="Arial" w:cs="Arial"/>
+          <w:bCs/>
+          <w:sz w:val="22"/>
+          <w:szCs w:val="22"/>
+        </w:rPr>
+        <w:t>.</w:t>
+      </w:r>
+      <w:r>
+        <w:rPr>
+          <w:rFonts w:ascii="Arial" w:eastAsia="Arial" w:hAnsi="Arial" w:cs="Arial"/>
+          <w:b/>
+          <w:sz w:val="22"/>
+          <w:szCs w:val="22"/>
+        </w:rPr>
         <w:t xml:space="preserve"> </w:t>
       </w:r>
+      <w:r>
+        <w:rPr>
+          <w:rFonts w:ascii="Arial" w:eastAsia="Arial" w:hAnsi="Arial" w:cs="Arial"/>
+          <w:bCs/>
+          <w:sz w:val="22"/>
+          <w:szCs w:val="22"/>
+        </w:rPr>
+        <w:t>Write the 40 test cases which are successful cases with evidence.</w:t>
+      </w:r>
     </w:p>
     <w:p>
       <w:pPr>
@@ -11469,150 +12668,31 @@
           <w:sz w:val="22"/>
           <w:szCs w:val="22"/>
         </w:rPr>
-        <w:t xml:space="preserve"> </w:t>
-      </w:r>
-    </w:p>
-    <w:p>
-      <w:pPr>
-        <w:pBdr>
-          <w:top w:val="single" w:sz="4" w:space="1" w:color="000000"/>
-          <w:left w:val="single" w:sz="4" w:space="4" w:color="000000"/>
-          <w:bottom w:val="single" w:sz="4" w:space="31" w:color="000000"/>
-          <w:right w:val="single" w:sz="4" w:space="4" w:color="000000"/>
-        </w:pBdr>
-        <w:spacing w:line="360" w:lineRule="auto"/>
-        <w:rPr>
-          <w:rFonts w:ascii="Arial" w:eastAsia="Arial" w:hAnsi="Arial" w:cs="Arial"/>
-          <w:b/>
-        </w:rPr>
-      </w:pPr>
-    </w:p>
-    <w:p>
-      <w:pPr>
-        <w:pBdr>
-          <w:top w:val="single" w:sz="4" w:space="1" w:color="000000"/>
-          <w:left w:val="single" w:sz="4" w:space="4" w:color="000000"/>
-          <w:bottom w:val="single" w:sz="4" w:space="31" w:color="000000"/>
-          <w:right w:val="single" w:sz="4" w:space="4" w:color="000000"/>
-        </w:pBdr>
-        <w:spacing w:line="360" w:lineRule="auto"/>
-        <w:rPr>
-          <w:rFonts w:ascii="Arial" w:eastAsia="Arial" w:hAnsi="Arial" w:cs="Arial"/>
-          <w:b/>
-        </w:rPr>
-      </w:pPr>
-      <w:r>
-        <w:rPr>
-          <w:rFonts w:ascii="Arial" w:eastAsia="Arial" w:hAnsi="Arial" w:cs="Arial"/>
-          <w:b/>
-        </w:rPr>
-        <w:t xml:space="preserve">Tasks for the Next Meeting: </w:t>
-      </w:r>
-    </w:p>
-    <w:p>
-      <w:pPr>
-        <w:pBdr>
-          <w:top w:val="single" w:sz="4" w:space="1" w:color="000000"/>
-          <w:left w:val="single" w:sz="4" w:space="4" w:color="000000"/>
-          <w:bottom w:val="single" w:sz="4" w:space="31" w:color="000000"/>
-          <w:right w:val="single" w:sz="4" w:space="4" w:color="000000"/>
-        </w:pBdr>
-        <w:spacing w:line="360" w:lineRule="auto"/>
-        <w:rPr>
-          <w:rFonts w:ascii="Arial" w:eastAsia="Arial" w:hAnsi="Arial" w:cs="Arial"/>
-          <w:bCs/>
-          <w:sz w:val="22"/>
-          <w:szCs w:val="22"/>
-        </w:rPr>
-      </w:pPr>
-      <w:r>
-        <w:rPr>
-          <w:rFonts w:ascii="Arial" w:eastAsia="Arial" w:hAnsi="Arial" w:cs="Arial"/>
-          <w:bCs/>
-          <w:sz w:val="22"/>
-          <w:szCs w:val="22"/>
-        </w:rPr>
-        <w:t>A</w:t>
-      </w:r>
-      <w:r>
-        <w:rPr>
-          <w:rFonts w:ascii="Arial" w:eastAsia="Arial" w:hAnsi="Arial" w:cs="Arial"/>
-          <w:bCs/>
-          <w:sz w:val="22"/>
-          <w:szCs w:val="22"/>
-        </w:rPr>
-        <w:t>.</w:t>
-      </w:r>
-      <w:r>
-        <w:rPr>
-          <w:rFonts w:ascii="Arial" w:eastAsia="Arial" w:hAnsi="Arial" w:cs="Arial"/>
-          <w:b/>
-          <w:sz w:val="22"/>
-          <w:szCs w:val="22"/>
-        </w:rPr>
-        <w:t xml:space="preserve"> </w:t>
-      </w:r>
-      <w:r>
-        <w:rPr>
-          <w:rFonts w:ascii="Arial" w:eastAsia="Arial" w:hAnsi="Arial" w:cs="Arial"/>
-          <w:b/>
-          <w:sz w:val="22"/>
-          <w:szCs w:val="22"/>
-        </w:rPr>
-        <w:t>Complete for due project development process</w:t>
-      </w:r>
-    </w:p>
-    <w:p>
-      <w:pPr>
-        <w:pBdr>
-          <w:top w:val="single" w:sz="4" w:space="1" w:color="000000"/>
-          <w:left w:val="single" w:sz="4" w:space="4" w:color="000000"/>
-          <w:bottom w:val="single" w:sz="4" w:space="31" w:color="000000"/>
-          <w:right w:val="single" w:sz="4" w:space="4" w:color="000000"/>
-        </w:pBdr>
-        <w:spacing w:line="360" w:lineRule="auto"/>
-        <w:rPr>
-          <w:rFonts w:ascii="Arial" w:eastAsia="Arial" w:hAnsi="Arial" w:cs="Arial"/>
-          <w:bCs/>
-          <w:sz w:val="22"/>
-          <w:szCs w:val="22"/>
-        </w:rPr>
-      </w:pPr>
-      <w:r>
-        <w:rPr>
-          <w:rFonts w:ascii="Arial" w:eastAsia="Arial" w:hAnsi="Arial" w:cs="Arial"/>
-          <w:bCs/>
-          <w:sz w:val="22"/>
-          <w:szCs w:val="22"/>
-        </w:rPr>
-        <w:t>B</w:t>
-      </w:r>
-      <w:r>
-        <w:rPr>
-          <w:rFonts w:ascii="Arial" w:eastAsia="Arial" w:hAnsi="Arial" w:cs="Arial"/>
-          <w:bCs/>
-          <w:sz w:val="22"/>
-          <w:szCs w:val="22"/>
-        </w:rPr>
-        <w:t>.</w:t>
-      </w:r>
-      <w:r>
-        <w:rPr>
-          <w:rFonts w:ascii="Arial" w:eastAsia="Arial" w:hAnsi="Arial" w:cs="Arial"/>
-          <w:bCs/>
-          <w:sz w:val="22"/>
-          <w:szCs w:val="22"/>
-        </w:rPr>
-        <w:t xml:space="preserve"> </w:t>
-      </w:r>
-      <w:r>
-        <w:rPr>
-          <w:rFonts w:ascii="Arial" w:eastAsia="Arial" w:hAnsi="Arial" w:cs="Arial"/>
-          <w:bCs/>
-          <w:sz w:val="22"/>
-          <w:szCs w:val="22"/>
-        </w:rPr>
-        <w:t xml:space="preserve">Research about the Firebase push notification </w:t>
+        <w:t xml:space="preserve"> Write the 30 test cases which are failure cases with abidance.</w:t>
+      </w:r>
+    </w:p>
+    <w:p>
+      <w:pPr>
+        <w:pBdr>
+          <w:top w:val="single" w:sz="4" w:space="1" w:color="000000"/>
+          <w:left w:val="single" w:sz="4" w:space="4" w:color="000000"/>
+          <w:bottom w:val="single" w:sz="4" w:space="31" w:color="000000"/>
+          <w:right w:val="single" w:sz="4" w:space="4" w:color="000000"/>
+        </w:pBdr>
+        <w:spacing w:line="360" w:lineRule="auto"/>
+        <w:rPr>
+          <w:rFonts w:ascii="Arial" w:eastAsia="Arial" w:hAnsi="Arial" w:cs="Arial"/>
+          <w:b/>
+        </w:rPr>
+      </w:pPr>
+      <w:r>
+        <w:rPr>
+          <w:rFonts w:ascii="Arial" w:eastAsia="Arial" w:hAnsi="Arial" w:cs="Arial"/>
+          <w:bCs/>
+          <w:sz w:val="22"/>
+          <w:szCs w:val="22"/>
+        </w:rPr>
+        <w:t>C. Grow or progress the development part.</w:t>
       </w:r>
     </w:p>
     <w:p>
@@ -11665,15 +12745,7 @@
         <w:t xml:space="preserve">  Student Sign                 Internal Supervisor Sign             External Supervisor Sign</w:t>
       </w:r>
     </w:p>
-    <w:p>
-      <w:pPr>
-        <w:spacing w:line="360" w:lineRule="auto"/>
-        <w:rPr>
-          <w:rFonts w:ascii="Arial" w:eastAsia="Arial" w:hAnsi="Arial" w:cs="Arial"/>
-          <w:b/>
-        </w:rPr>
-      </w:pPr>
-    </w:p>
+    <w:p/>
     <w:sectPr>
       <w:pgSz w:w="12240" w:h="15840"/>
       <w:pgMar w:top="1440" w:right="1440" w:bottom="1440" w:left="1440" w:header="720" w:footer="720" w:gutter="0"/>

</xml_diff>